<commit_message>
Done through problem 2C.
</commit_message>
<xml_diff>
--- a/Project1.docx
+++ b/Project1.docx
@@ -9209,17 +9209,32 @@
           <w:rFonts w:ascii="Times New Roman" w:hAnsi="Times New Roman" w:cs="Times New Roman"/>
           <w:sz w:val="24"/>
         </w:rPr>
-        <w:t xml:space="preserve">0.02932, it tells me the root is -0.4120. It appears that these cases, where it doesn’t find the closest root, happen when we are almost in the middle of two roots. </w:t>
+        <w:t xml:space="preserve">0.02932, it tells me the root is -0.4120. </w:t>
+      </w:r>
+      <w:r>
+        <w:rPr>
+          <w:rFonts w:ascii="Times New Roman" w:hAnsi="Times New Roman" w:cs="Times New Roman"/>
+          <w:sz w:val="24"/>
+        </w:rPr>
+        <w:t>This happens when we are near a maximum or minimum value of the function. In the case above, it skips to the -0.4120 value because it is a point near a maximum, so the slope is not very steep. So, when it does the necessary calculations to find the next X value, because y</w:t>
+      </w:r>
+      <w:r>
+        <w:rPr>
+          <w:rFonts w:ascii="Times New Roman" w:hAnsi="Times New Roman" w:cs="Times New Roman"/>
+          <w:sz w:val="24"/>
+          <w:vertAlign w:val="superscript"/>
+        </w:rPr>
+        <w:t>’</w:t>
+      </w:r>
+      <w:r>
+        <w:rPr>
+          <w:rFonts w:ascii="Times New Roman" w:hAnsi="Times New Roman" w:cs="Times New Roman"/>
+          <w:sz w:val="24"/>
+        </w:rPr>
+        <w:t xml:space="preserve"> is closer to 1, it goes back farther and it skips over the closest root it had previously been attaching to. </w:t>
       </w:r>
       <w:bookmarkStart w:id="0" w:name="_GoBack"/>
       <w:bookmarkEnd w:id="0"/>
-      <w:r>
-        <w:rPr>
-          <w:rFonts w:ascii="Times New Roman" w:hAnsi="Times New Roman" w:cs="Times New Roman"/>
-          <w:sz w:val="24"/>
-        </w:rPr>
-        <w:t xml:space="preserve"> </w:t>
-      </w:r>
     </w:p>
     <w:sectPr>
       <w:pgSz w:w="12240" w:h="15840"/>

</xml_diff>

<commit_message>
Problems 1, 2, and their writeups are complete. All that is left is problem 3.
</commit_message>
<xml_diff>
--- a/Project1.docx
+++ b/Project1.docx
@@ -9233,6 +9233,763 @@
         </w:rPr>
         <w:t xml:space="preserve"> is closer to 1, it goes back farther and it skips over the closest root it had previously been attaching to. </w:t>
       </w:r>
+    </w:p>
+    <w:p>
+      <w:pPr>
+        <w:autoSpaceDE w:val="0"/>
+        <w:autoSpaceDN w:val="0"/>
+        <w:adjustRightInd w:val="0"/>
+        <w:spacing w:after="0" w:line="240" w:lineRule="auto"/>
+        <w:rPr>
+          <w:rFonts w:ascii="Times New Roman" w:hAnsi="Times New Roman" w:cs="Times New Roman"/>
+          <w:sz w:val="24"/>
+        </w:rPr>
+      </w:pPr>
+    </w:p>
+    <w:p>
+      <w:pPr>
+        <w:pStyle w:val="ListParagraph"/>
+        <w:numPr>
+          <w:ilvl w:val="0"/>
+          <w:numId w:val="3"/>
+        </w:numPr>
+        <w:autoSpaceDE w:val="0"/>
+        <w:autoSpaceDN w:val="0"/>
+        <w:adjustRightInd w:val="0"/>
+        <w:spacing w:after="0" w:line="240" w:lineRule="auto"/>
+        <w:rPr>
+          <w:rFonts w:ascii="Times New Roman" w:hAnsi="Times New Roman" w:cs="Times New Roman"/>
+          <w:sz w:val="24"/>
+        </w:rPr>
+      </w:pPr>
+      <w:r>
+        <w:rPr>
+          <w:rFonts w:ascii="Times New Roman" w:hAnsi="Times New Roman" w:cs="Times New Roman"/>
+          <w:sz w:val="24"/>
+        </w:rPr>
+        <w:t xml:space="preserve">Task: Use the bisection function to compare the iterations taken to find the root against the Newton Raphson method. </w:t>
+      </w:r>
+    </w:p>
+    <w:p>
+      <w:pPr>
+        <w:autoSpaceDE w:val="0"/>
+        <w:autoSpaceDN w:val="0"/>
+        <w:adjustRightInd w:val="0"/>
+        <w:spacing w:after="0" w:line="240" w:lineRule="auto"/>
+        <w:rPr>
+          <w:rFonts w:ascii="Times New Roman" w:hAnsi="Times New Roman" w:cs="Times New Roman"/>
+          <w:sz w:val="24"/>
+        </w:rPr>
+      </w:pPr>
+    </w:p>
+    <w:p>
+      <w:pPr>
+        <w:autoSpaceDE w:val="0"/>
+        <w:autoSpaceDN w:val="0"/>
+        <w:adjustRightInd w:val="0"/>
+        <w:spacing w:after="0" w:line="240" w:lineRule="auto"/>
+        <w:rPr>
+          <w:rFonts w:ascii="Courier New" w:hAnsi="Courier New" w:cs="Courier New"/>
+          <w:color w:val="000000"/>
+          <w:sz w:val="20"/>
+          <w:szCs w:val="20"/>
+          <w:highlight w:val="white"/>
+        </w:rPr>
+      </w:pPr>
+      <w:r>
+        <w:rPr>
+          <w:rFonts w:ascii="Courier New" w:hAnsi="Courier New" w:cs="Courier New"/>
+          <w:color w:val="008000"/>
+          <w:sz w:val="20"/>
+          <w:szCs w:val="20"/>
+          <w:highlight w:val="white"/>
+        </w:rPr>
+        <w:t xml:space="preserve">% Bisection function call. Bracket of [1,3] and an error of 1e-10. </w:t>
+      </w:r>
+    </w:p>
+    <w:p>
+      <w:pPr>
+        <w:autoSpaceDE w:val="0"/>
+        <w:autoSpaceDN w:val="0"/>
+        <w:adjustRightInd w:val="0"/>
+        <w:spacing w:after="0" w:line="240" w:lineRule="auto"/>
+        <w:rPr>
+          <w:rFonts w:ascii="Courier New" w:hAnsi="Courier New" w:cs="Courier New"/>
+          <w:color w:val="000000"/>
+          <w:sz w:val="20"/>
+          <w:szCs w:val="20"/>
+          <w:highlight w:val="white"/>
+        </w:rPr>
+      </w:pPr>
+      <w:r>
+        <w:rPr>
+          <w:rFonts w:ascii="Courier New" w:hAnsi="Courier New" w:cs="Courier New"/>
+          <w:b/>
+          <w:bCs/>
+          <w:color w:val="000080"/>
+          <w:sz w:val="20"/>
+          <w:szCs w:val="20"/>
+          <w:highlight w:val="white"/>
+        </w:rPr>
+        <w:t>[</w:t>
+      </w:r>
+      <w:proofErr w:type="spellStart"/>
+      <w:r>
+        <w:rPr>
+          <w:rFonts w:ascii="Courier New" w:hAnsi="Courier New" w:cs="Courier New"/>
+          <w:color w:val="000000"/>
+          <w:sz w:val="20"/>
+          <w:szCs w:val="20"/>
+          <w:highlight w:val="white"/>
+        </w:rPr>
+        <w:t>bisecIterations</w:t>
+      </w:r>
+      <w:proofErr w:type="spellEnd"/>
+      <w:r>
+        <w:rPr>
+          <w:rFonts w:ascii="Courier New" w:hAnsi="Courier New" w:cs="Courier New"/>
+          <w:b/>
+          <w:bCs/>
+          <w:color w:val="000080"/>
+          <w:sz w:val="20"/>
+          <w:szCs w:val="20"/>
+          <w:highlight w:val="white"/>
+        </w:rPr>
+        <w:t>,</w:t>
+      </w:r>
+      <w:r>
+        <w:rPr>
+          <w:rFonts w:ascii="Courier New" w:hAnsi="Courier New" w:cs="Courier New"/>
+          <w:color w:val="000000"/>
+          <w:sz w:val="20"/>
+          <w:szCs w:val="20"/>
+          <w:highlight w:val="white"/>
+        </w:rPr>
+        <w:t xml:space="preserve"> </w:t>
+      </w:r>
+      <w:proofErr w:type="spellStart"/>
+      <w:r>
+        <w:rPr>
+          <w:rFonts w:ascii="Courier New" w:hAnsi="Courier New" w:cs="Courier New"/>
+          <w:color w:val="000000"/>
+          <w:sz w:val="20"/>
+          <w:szCs w:val="20"/>
+          <w:highlight w:val="white"/>
+        </w:rPr>
+        <w:t>biSecVal</w:t>
+      </w:r>
+      <w:proofErr w:type="spellEnd"/>
+      <w:r>
+        <w:rPr>
+          <w:rFonts w:ascii="Courier New" w:hAnsi="Courier New" w:cs="Courier New"/>
+          <w:b/>
+          <w:bCs/>
+          <w:color w:val="000080"/>
+          <w:sz w:val="20"/>
+          <w:szCs w:val="20"/>
+          <w:highlight w:val="white"/>
+        </w:rPr>
+        <w:t>]</w:t>
+      </w:r>
+      <w:r>
+        <w:rPr>
+          <w:rFonts w:ascii="Courier New" w:hAnsi="Courier New" w:cs="Courier New"/>
+          <w:color w:val="000000"/>
+          <w:sz w:val="20"/>
+          <w:szCs w:val="20"/>
+          <w:highlight w:val="white"/>
+        </w:rPr>
+        <w:t xml:space="preserve"> </w:t>
+      </w:r>
+      <w:r>
+        <w:rPr>
+          <w:rFonts w:ascii="Courier New" w:hAnsi="Courier New" w:cs="Courier New"/>
+          <w:b/>
+          <w:bCs/>
+          <w:color w:val="000080"/>
+          <w:sz w:val="20"/>
+          <w:szCs w:val="20"/>
+          <w:highlight w:val="white"/>
+        </w:rPr>
+        <w:t>=</w:t>
+      </w:r>
+      <w:r>
+        <w:rPr>
+          <w:rFonts w:ascii="Courier New" w:hAnsi="Courier New" w:cs="Courier New"/>
+          <w:color w:val="000000"/>
+          <w:sz w:val="20"/>
+          <w:szCs w:val="20"/>
+          <w:highlight w:val="white"/>
+        </w:rPr>
+        <w:t xml:space="preserve"> </w:t>
+      </w:r>
+      <w:proofErr w:type="gramStart"/>
+      <w:r>
+        <w:rPr>
+          <w:rFonts w:ascii="Courier New" w:hAnsi="Courier New" w:cs="Courier New"/>
+          <w:color w:val="000000"/>
+          <w:sz w:val="20"/>
+          <w:szCs w:val="20"/>
+          <w:highlight w:val="white"/>
+        </w:rPr>
+        <w:t>Bisection</w:t>
+      </w:r>
+      <w:r>
+        <w:rPr>
+          <w:rFonts w:ascii="Courier New" w:hAnsi="Courier New" w:cs="Courier New"/>
+          <w:b/>
+          <w:bCs/>
+          <w:color w:val="000080"/>
+          <w:sz w:val="20"/>
+          <w:szCs w:val="20"/>
+          <w:highlight w:val="white"/>
+        </w:rPr>
+        <w:t>(</w:t>
+      </w:r>
+      <w:proofErr w:type="spellStart"/>
+      <w:proofErr w:type="gramEnd"/>
+      <w:r>
+        <w:rPr>
+          <w:rFonts w:ascii="Courier New" w:hAnsi="Courier New" w:cs="Courier New"/>
+          <w:color w:val="000000"/>
+          <w:sz w:val="20"/>
+          <w:szCs w:val="20"/>
+          <w:highlight w:val="white"/>
+        </w:rPr>
+        <w:t>func</w:t>
+      </w:r>
+      <w:proofErr w:type="spellEnd"/>
+      <w:r>
+        <w:rPr>
+          <w:rFonts w:ascii="Courier New" w:hAnsi="Courier New" w:cs="Courier New"/>
+          <w:b/>
+          <w:bCs/>
+          <w:color w:val="000080"/>
+          <w:sz w:val="20"/>
+          <w:szCs w:val="20"/>
+          <w:highlight w:val="white"/>
+        </w:rPr>
+        <w:t>,</w:t>
+      </w:r>
+      <w:r>
+        <w:rPr>
+          <w:rFonts w:ascii="Courier New" w:hAnsi="Courier New" w:cs="Courier New"/>
+          <w:color w:val="000000"/>
+          <w:sz w:val="20"/>
+          <w:szCs w:val="20"/>
+          <w:highlight w:val="white"/>
+        </w:rPr>
+        <w:t xml:space="preserve"> </w:t>
+      </w:r>
+      <w:r>
+        <w:rPr>
+          <w:rFonts w:ascii="Courier New" w:hAnsi="Courier New" w:cs="Courier New"/>
+          <w:color w:val="FF8000"/>
+          <w:sz w:val="20"/>
+          <w:szCs w:val="20"/>
+          <w:highlight w:val="white"/>
+        </w:rPr>
+        <w:t>1</w:t>
+      </w:r>
+      <w:r>
+        <w:rPr>
+          <w:rFonts w:ascii="Courier New" w:hAnsi="Courier New" w:cs="Courier New"/>
+          <w:b/>
+          <w:bCs/>
+          <w:color w:val="000080"/>
+          <w:sz w:val="20"/>
+          <w:szCs w:val="20"/>
+          <w:highlight w:val="white"/>
+        </w:rPr>
+        <w:t>,</w:t>
+      </w:r>
+      <w:r>
+        <w:rPr>
+          <w:rFonts w:ascii="Courier New" w:hAnsi="Courier New" w:cs="Courier New"/>
+          <w:color w:val="000000"/>
+          <w:sz w:val="20"/>
+          <w:szCs w:val="20"/>
+          <w:highlight w:val="white"/>
+        </w:rPr>
+        <w:t xml:space="preserve"> </w:t>
+      </w:r>
+      <w:r>
+        <w:rPr>
+          <w:rFonts w:ascii="Courier New" w:hAnsi="Courier New" w:cs="Courier New"/>
+          <w:color w:val="FF8000"/>
+          <w:sz w:val="20"/>
+          <w:szCs w:val="20"/>
+          <w:highlight w:val="white"/>
+        </w:rPr>
+        <w:t>2</w:t>
+      </w:r>
+      <w:r>
+        <w:rPr>
+          <w:rFonts w:ascii="Courier New" w:hAnsi="Courier New" w:cs="Courier New"/>
+          <w:b/>
+          <w:bCs/>
+          <w:color w:val="000080"/>
+          <w:sz w:val="20"/>
+          <w:szCs w:val="20"/>
+          <w:highlight w:val="white"/>
+        </w:rPr>
+        <w:t>,</w:t>
+      </w:r>
+      <w:r>
+        <w:rPr>
+          <w:rFonts w:ascii="Courier New" w:hAnsi="Courier New" w:cs="Courier New"/>
+          <w:color w:val="000000"/>
+          <w:sz w:val="20"/>
+          <w:szCs w:val="20"/>
+          <w:highlight w:val="white"/>
+        </w:rPr>
+        <w:t xml:space="preserve"> </w:t>
+      </w:r>
+      <w:r>
+        <w:rPr>
+          <w:rFonts w:ascii="Courier New" w:hAnsi="Courier New" w:cs="Courier New"/>
+          <w:color w:val="FF8000"/>
+          <w:sz w:val="20"/>
+          <w:szCs w:val="20"/>
+          <w:highlight w:val="white"/>
+        </w:rPr>
+        <w:t>1e-10</w:t>
+      </w:r>
+      <w:r>
+        <w:rPr>
+          <w:rFonts w:ascii="Courier New" w:hAnsi="Courier New" w:cs="Courier New"/>
+          <w:b/>
+          <w:bCs/>
+          <w:color w:val="000080"/>
+          <w:sz w:val="20"/>
+          <w:szCs w:val="20"/>
+          <w:highlight w:val="white"/>
+        </w:rPr>
+        <w:t>);</w:t>
+      </w:r>
+      <w:r>
+        <w:rPr>
+          <w:rFonts w:ascii="Courier New" w:hAnsi="Courier New" w:cs="Courier New"/>
+          <w:color w:val="000000"/>
+          <w:sz w:val="20"/>
+          <w:szCs w:val="20"/>
+          <w:highlight w:val="white"/>
+        </w:rPr>
+        <w:t xml:space="preserve"> </w:t>
+      </w:r>
+    </w:p>
+    <w:p>
+      <w:pPr>
+        <w:autoSpaceDE w:val="0"/>
+        <w:autoSpaceDN w:val="0"/>
+        <w:adjustRightInd w:val="0"/>
+        <w:spacing w:after="0" w:line="240" w:lineRule="auto"/>
+        <w:rPr>
+          <w:rFonts w:ascii="Courier New" w:hAnsi="Courier New" w:cs="Courier New"/>
+          <w:color w:val="000000"/>
+          <w:sz w:val="20"/>
+          <w:szCs w:val="20"/>
+          <w:highlight w:val="white"/>
+        </w:rPr>
+      </w:pPr>
+      <w:r>
+        <w:rPr>
+          <w:rFonts w:ascii="Courier New" w:hAnsi="Courier New" w:cs="Courier New"/>
+          <w:color w:val="008000"/>
+          <w:sz w:val="20"/>
+          <w:szCs w:val="20"/>
+          <w:highlight w:val="white"/>
+        </w:rPr>
+        <w:t>% N-R call, we pass in the function, its derivative, the error, and guess</w:t>
+      </w:r>
+    </w:p>
+    <w:p>
+      <w:pPr>
+        <w:autoSpaceDE w:val="0"/>
+        <w:autoSpaceDN w:val="0"/>
+        <w:adjustRightInd w:val="0"/>
+        <w:spacing w:after="0" w:line="240" w:lineRule="auto"/>
+        <w:rPr>
+          <w:rFonts w:ascii="Courier New" w:hAnsi="Courier New" w:cs="Courier New"/>
+          <w:color w:val="000000"/>
+          <w:sz w:val="20"/>
+          <w:szCs w:val="20"/>
+          <w:highlight w:val="white"/>
+        </w:rPr>
+      </w:pPr>
+      <w:r>
+        <w:rPr>
+          <w:rFonts w:ascii="Courier New" w:hAnsi="Courier New" w:cs="Courier New"/>
+          <w:color w:val="008000"/>
+          <w:sz w:val="20"/>
+          <w:szCs w:val="20"/>
+          <w:highlight w:val="white"/>
+        </w:rPr>
+        <w:t xml:space="preserve">% we set the guess value to 3, to make the comparison fair. </w:t>
+      </w:r>
+    </w:p>
+    <w:p>
+      <w:pPr>
+        <w:autoSpaceDE w:val="0"/>
+        <w:autoSpaceDN w:val="0"/>
+        <w:adjustRightInd w:val="0"/>
+        <w:spacing w:after="0" w:line="240" w:lineRule="auto"/>
+        <w:rPr>
+          <w:rFonts w:ascii="Courier New" w:hAnsi="Courier New" w:cs="Courier New"/>
+          <w:color w:val="000000"/>
+          <w:sz w:val="20"/>
+          <w:szCs w:val="20"/>
+          <w:highlight w:val="white"/>
+        </w:rPr>
+      </w:pPr>
+      <w:r>
+        <w:rPr>
+          <w:rFonts w:ascii="Courier New" w:hAnsi="Courier New" w:cs="Courier New"/>
+          <w:b/>
+          <w:bCs/>
+          <w:color w:val="000080"/>
+          <w:sz w:val="20"/>
+          <w:szCs w:val="20"/>
+          <w:highlight w:val="white"/>
+        </w:rPr>
+        <w:t>[</w:t>
+      </w:r>
+      <w:proofErr w:type="spellStart"/>
+      <w:r>
+        <w:rPr>
+          <w:rFonts w:ascii="Courier New" w:hAnsi="Courier New" w:cs="Courier New"/>
+          <w:color w:val="000000"/>
+          <w:sz w:val="20"/>
+          <w:szCs w:val="20"/>
+          <w:highlight w:val="white"/>
+        </w:rPr>
+        <w:t>rootValue</w:t>
+      </w:r>
+      <w:proofErr w:type="spellEnd"/>
+      <w:r>
+        <w:rPr>
+          <w:rFonts w:ascii="Courier New" w:hAnsi="Courier New" w:cs="Courier New"/>
+          <w:b/>
+          <w:bCs/>
+          <w:color w:val="000080"/>
+          <w:sz w:val="20"/>
+          <w:szCs w:val="20"/>
+          <w:highlight w:val="white"/>
+        </w:rPr>
+        <w:t>,</w:t>
+      </w:r>
+      <w:r>
+        <w:rPr>
+          <w:rFonts w:ascii="Courier New" w:hAnsi="Courier New" w:cs="Courier New"/>
+          <w:color w:val="000000"/>
+          <w:sz w:val="20"/>
+          <w:szCs w:val="20"/>
+          <w:highlight w:val="white"/>
+        </w:rPr>
+        <w:t xml:space="preserve"> </w:t>
+      </w:r>
+      <w:proofErr w:type="spellStart"/>
+      <w:r>
+        <w:rPr>
+          <w:rFonts w:ascii="Courier New" w:hAnsi="Courier New" w:cs="Courier New"/>
+          <w:color w:val="000000"/>
+          <w:sz w:val="20"/>
+          <w:szCs w:val="20"/>
+          <w:highlight w:val="white"/>
+        </w:rPr>
+        <w:t>iterationsValue</w:t>
+      </w:r>
+      <w:proofErr w:type="spellEnd"/>
+      <w:r>
+        <w:rPr>
+          <w:rFonts w:ascii="Courier New" w:hAnsi="Courier New" w:cs="Courier New"/>
+          <w:b/>
+          <w:bCs/>
+          <w:color w:val="000080"/>
+          <w:sz w:val="20"/>
+          <w:szCs w:val="20"/>
+          <w:highlight w:val="white"/>
+        </w:rPr>
+        <w:t>]</w:t>
+      </w:r>
+      <w:r>
+        <w:rPr>
+          <w:rFonts w:ascii="Courier New" w:hAnsi="Courier New" w:cs="Courier New"/>
+          <w:color w:val="000000"/>
+          <w:sz w:val="20"/>
+          <w:szCs w:val="20"/>
+          <w:highlight w:val="white"/>
+        </w:rPr>
+        <w:t xml:space="preserve"> </w:t>
+      </w:r>
+      <w:r>
+        <w:rPr>
+          <w:rFonts w:ascii="Courier New" w:hAnsi="Courier New" w:cs="Courier New"/>
+          <w:b/>
+          <w:bCs/>
+          <w:color w:val="000080"/>
+          <w:sz w:val="20"/>
+          <w:szCs w:val="20"/>
+          <w:highlight w:val="white"/>
+        </w:rPr>
+        <w:t>=</w:t>
+      </w:r>
+      <w:r>
+        <w:rPr>
+          <w:rFonts w:ascii="Courier New" w:hAnsi="Courier New" w:cs="Courier New"/>
+          <w:color w:val="000000"/>
+          <w:sz w:val="20"/>
+          <w:szCs w:val="20"/>
+          <w:highlight w:val="white"/>
+        </w:rPr>
+        <w:t xml:space="preserve"> </w:t>
+      </w:r>
+      <w:proofErr w:type="spellStart"/>
+      <w:proofErr w:type="gramStart"/>
+      <w:r>
+        <w:rPr>
+          <w:rFonts w:ascii="Courier New" w:hAnsi="Courier New" w:cs="Courier New"/>
+          <w:color w:val="000000"/>
+          <w:sz w:val="20"/>
+          <w:szCs w:val="20"/>
+          <w:highlight w:val="white"/>
+        </w:rPr>
+        <w:t>NewtonRaphson</w:t>
+      </w:r>
+      <w:proofErr w:type="spellEnd"/>
+      <w:r>
+        <w:rPr>
+          <w:rFonts w:ascii="Courier New" w:hAnsi="Courier New" w:cs="Courier New"/>
+          <w:b/>
+          <w:bCs/>
+          <w:color w:val="000080"/>
+          <w:sz w:val="20"/>
+          <w:szCs w:val="20"/>
+          <w:highlight w:val="white"/>
+        </w:rPr>
+        <w:t>(</w:t>
+      </w:r>
+      <w:proofErr w:type="gramEnd"/>
+      <w:r>
+        <w:rPr>
+          <w:rFonts w:ascii="Courier New" w:hAnsi="Courier New" w:cs="Courier New"/>
+          <w:color w:val="FF8000"/>
+          <w:sz w:val="20"/>
+          <w:szCs w:val="20"/>
+          <w:highlight w:val="white"/>
+        </w:rPr>
+        <w:t>2</w:t>
+      </w:r>
+      <w:r>
+        <w:rPr>
+          <w:rFonts w:ascii="Courier New" w:hAnsi="Courier New" w:cs="Courier New"/>
+          <w:b/>
+          <w:bCs/>
+          <w:color w:val="000080"/>
+          <w:sz w:val="20"/>
+          <w:szCs w:val="20"/>
+          <w:highlight w:val="white"/>
+        </w:rPr>
+        <w:t>,</w:t>
+      </w:r>
+      <w:r>
+        <w:rPr>
+          <w:rFonts w:ascii="Courier New" w:hAnsi="Courier New" w:cs="Courier New"/>
+          <w:color w:val="000000"/>
+          <w:sz w:val="20"/>
+          <w:szCs w:val="20"/>
+          <w:highlight w:val="white"/>
+        </w:rPr>
+        <w:t xml:space="preserve"> </w:t>
+      </w:r>
+      <w:proofErr w:type="spellStart"/>
+      <w:r>
+        <w:rPr>
+          <w:rFonts w:ascii="Courier New" w:hAnsi="Courier New" w:cs="Courier New"/>
+          <w:color w:val="000000"/>
+          <w:sz w:val="20"/>
+          <w:szCs w:val="20"/>
+          <w:highlight w:val="white"/>
+        </w:rPr>
+        <w:t>func</w:t>
+      </w:r>
+      <w:proofErr w:type="spellEnd"/>
+      <w:r>
+        <w:rPr>
+          <w:rFonts w:ascii="Courier New" w:hAnsi="Courier New" w:cs="Courier New"/>
+          <w:b/>
+          <w:bCs/>
+          <w:color w:val="000080"/>
+          <w:sz w:val="20"/>
+          <w:szCs w:val="20"/>
+          <w:highlight w:val="white"/>
+        </w:rPr>
+        <w:t>,</w:t>
+      </w:r>
+      <w:r>
+        <w:rPr>
+          <w:rFonts w:ascii="Courier New" w:hAnsi="Courier New" w:cs="Courier New"/>
+          <w:color w:val="000000"/>
+          <w:sz w:val="20"/>
+          <w:szCs w:val="20"/>
+          <w:highlight w:val="white"/>
+        </w:rPr>
+        <w:t xml:space="preserve"> </w:t>
+      </w:r>
+      <w:proofErr w:type="spellStart"/>
+      <w:r>
+        <w:rPr>
+          <w:rFonts w:ascii="Courier New" w:hAnsi="Courier New" w:cs="Courier New"/>
+          <w:color w:val="000000"/>
+          <w:sz w:val="20"/>
+          <w:szCs w:val="20"/>
+          <w:highlight w:val="white"/>
+        </w:rPr>
+        <w:t>derivativeFunc</w:t>
+      </w:r>
+      <w:proofErr w:type="spellEnd"/>
+      <w:r>
+        <w:rPr>
+          <w:rFonts w:ascii="Courier New" w:hAnsi="Courier New" w:cs="Courier New"/>
+          <w:b/>
+          <w:bCs/>
+          <w:color w:val="000080"/>
+          <w:sz w:val="20"/>
+          <w:szCs w:val="20"/>
+          <w:highlight w:val="white"/>
+        </w:rPr>
+        <w:t>,</w:t>
+      </w:r>
+      <w:r>
+        <w:rPr>
+          <w:rFonts w:ascii="Courier New" w:hAnsi="Courier New" w:cs="Courier New"/>
+          <w:color w:val="000000"/>
+          <w:sz w:val="20"/>
+          <w:szCs w:val="20"/>
+          <w:highlight w:val="white"/>
+        </w:rPr>
+        <w:t xml:space="preserve"> </w:t>
+      </w:r>
+      <w:r>
+        <w:rPr>
+          <w:rFonts w:ascii="Courier New" w:hAnsi="Courier New" w:cs="Courier New"/>
+          <w:color w:val="FF8000"/>
+          <w:sz w:val="20"/>
+          <w:szCs w:val="20"/>
+          <w:highlight w:val="white"/>
+        </w:rPr>
+        <w:t>1e-10</w:t>
+      </w:r>
+      <w:r>
+        <w:rPr>
+          <w:rFonts w:ascii="Courier New" w:hAnsi="Courier New" w:cs="Courier New"/>
+          <w:b/>
+          <w:bCs/>
+          <w:color w:val="000080"/>
+          <w:sz w:val="20"/>
+          <w:szCs w:val="20"/>
+          <w:highlight w:val="white"/>
+        </w:rPr>
+        <w:t>);</w:t>
+      </w:r>
+    </w:p>
+    <w:p>
+      <w:pPr>
+        <w:autoSpaceDE w:val="0"/>
+        <w:autoSpaceDN w:val="0"/>
+        <w:adjustRightInd w:val="0"/>
+        <w:spacing w:after="0" w:line="240" w:lineRule="auto"/>
+        <w:rPr>
+          <w:rFonts w:ascii="Times New Roman" w:hAnsi="Times New Roman" w:cs="Times New Roman"/>
+          <w:sz w:val="24"/>
+        </w:rPr>
+      </w:pPr>
+    </w:p>
+    <w:p>
+      <w:pPr>
+        <w:autoSpaceDE w:val="0"/>
+        <w:autoSpaceDN w:val="0"/>
+        <w:adjustRightInd w:val="0"/>
+        <w:spacing w:after="0" w:line="240" w:lineRule="auto"/>
+        <w:rPr>
+          <w:rFonts w:ascii="Times New Roman" w:hAnsi="Times New Roman" w:cs="Times New Roman"/>
+          <w:sz w:val="24"/>
+        </w:rPr>
+      </w:pPr>
+      <w:r>
+        <w:rPr>
+          <w:rFonts w:ascii="Times New Roman" w:hAnsi="Times New Roman" w:cs="Times New Roman"/>
+          <w:sz w:val="24"/>
+        </w:rPr>
+        <w:t>For the comparison of the two functions, I decided to use a bracketing size of [1, 2] for Bisection. This bracketing size was set up because there is a root roughly in the middle of that bracket. I figured this would somewhat help give the Bisection method an “advantage”</w:t>
+      </w:r>
+      <w:r>
+        <w:rPr>
+          <w:rFonts w:ascii="Times New Roman" w:hAnsi="Times New Roman" w:cs="Times New Roman"/>
+          <w:sz w:val="24"/>
+        </w:rPr>
+        <w:t>.</w:t>
+      </w:r>
+      <w:r>
+        <w:rPr>
+          <w:rFonts w:ascii="Times New Roman" w:hAnsi="Times New Roman" w:cs="Times New Roman"/>
+          <w:sz w:val="24"/>
+        </w:rPr>
+        <w:t xml:space="preserve"> To help give the Bisection function as much of an advantage as possible, for the Newton Raphson function call, I set the guess as the edge of the bracket used for Bisection. </w:t>
+      </w:r>
+      <w:r>
+        <w:rPr>
+          <w:rFonts w:ascii="Times New Roman" w:hAnsi="Times New Roman" w:cs="Times New Roman"/>
+          <w:sz w:val="24"/>
+        </w:rPr>
+        <w:t xml:space="preserve">When ran, both functions found the correct root. However, it took the Bisection method </w:t>
+      </w:r>
+      <w:r>
+        <w:rPr>
+          <w:rFonts w:ascii="Times New Roman" w:hAnsi="Times New Roman" w:cs="Times New Roman"/>
+          <w:b/>
+          <w:sz w:val="24"/>
+        </w:rPr>
+        <w:t>32 iterations</w:t>
+      </w:r>
+      <w:r>
+        <w:rPr>
+          <w:rFonts w:ascii="Times New Roman" w:hAnsi="Times New Roman" w:cs="Times New Roman"/>
+          <w:sz w:val="24"/>
+        </w:rPr>
+        <w:t xml:space="preserve">, and took the Newton Raphson method </w:t>
+      </w:r>
+      <w:r>
+        <w:rPr>
+          <w:rFonts w:ascii="Times New Roman" w:hAnsi="Times New Roman" w:cs="Times New Roman"/>
+          <w:b/>
+          <w:sz w:val="24"/>
+        </w:rPr>
+        <w:t>8 iterations</w:t>
+      </w:r>
+      <w:r>
+        <w:rPr>
+          <w:rFonts w:ascii="Times New Roman" w:hAnsi="Times New Roman" w:cs="Times New Roman"/>
+          <w:sz w:val="24"/>
+        </w:rPr>
+        <w:t xml:space="preserve">. As shown, even with all of the additional “advantages”, </w:t>
+      </w:r>
+      <w:proofErr w:type="gramStart"/>
+      <w:r>
+        <w:rPr>
+          <w:rFonts w:ascii="Times New Roman" w:hAnsi="Times New Roman" w:cs="Times New Roman"/>
+          <w:sz w:val="24"/>
+        </w:rPr>
+        <w:t>the  Newton</w:t>
+      </w:r>
+      <w:proofErr w:type="gramEnd"/>
+      <w:r>
+        <w:rPr>
+          <w:rFonts w:ascii="Times New Roman" w:hAnsi="Times New Roman" w:cs="Times New Roman"/>
+          <w:sz w:val="24"/>
+        </w:rPr>
+        <w:t xml:space="preserve"> Raphson root finding method is still 4x faster at obtaining the root. This was a big difference in time taken. </w:t>
+      </w:r>
       <w:bookmarkStart w:id="0" w:name="_GoBack"/>
       <w:bookmarkEnd w:id="0"/>
     </w:p>
@@ -9700,6 +10457,7 @@
     <w:lsdException w:name="HTML Sample" w:semiHidden="1" w:unhideWhenUsed="1"/>
     <w:lsdException w:name="HTML Typewriter" w:semiHidden="1" w:unhideWhenUsed="1"/>
     <w:lsdException w:name="HTML Variable" w:semiHidden="1" w:unhideWhenUsed="1"/>
+    <w:lsdException w:name="Normal Table" w:semiHidden="1" w:unhideWhenUsed="1"/>
     <w:lsdException w:name="annotation subject" w:semiHidden="1" w:unhideWhenUsed="1"/>
     <w:lsdException w:name="No List" w:semiHidden="1" w:unhideWhenUsed="1"/>
     <w:lsdException w:name="Outline List 1" w:semiHidden="1" w:unhideWhenUsed="1"/>
@@ -9743,8 +10501,10 @@
     <w:lsdException w:name="Table Elegant" w:semiHidden="1" w:unhideWhenUsed="1"/>
     <w:lsdException w:name="Table Professional" w:semiHidden="1" w:unhideWhenUsed="1"/>
     <w:lsdException w:name="Table Subtle 1" w:semiHidden="1" w:unhideWhenUsed="1"/>
+    <w:lsdException w:name="Table Subtle 2" w:semiHidden="1" w:unhideWhenUsed="1"/>
     <w:lsdException w:name="Table Web 1" w:semiHidden="1" w:unhideWhenUsed="1"/>
     <w:lsdException w:name="Table Web 2" w:semiHidden="1" w:unhideWhenUsed="1"/>
+    <w:lsdException w:name="Table Web 3" w:semiHidden="1" w:unhideWhenUsed="1"/>
     <w:lsdException w:name="Balloon Text" w:semiHidden="1" w:unhideWhenUsed="1"/>
     <w:lsdException w:name="Table Grid" w:uiPriority="39"/>
     <w:lsdException w:name="Table Theme" w:semiHidden="1" w:unhideWhenUsed="1"/>

</xml_diff>

<commit_message>
The remote desktop sucks
</commit_message>
<xml_diff>
--- a/Project1.docx
+++ b/Project1.docx
@@ -142,7 +142,6 @@
         <w:t>[</w:t>
       </w:r>
       <w:proofErr w:type="spellStart"/>
-      <w:proofErr w:type="gramStart"/>
       <w:r>
         <w:rPr>
           <w:rFonts w:ascii="Courier New" w:hAnsi="Courier New" w:cs="Courier New"/>
@@ -176,7 +175,6 @@
         <w:t>upperX</w:t>
       </w:r>
       <w:proofErr w:type="spellEnd"/>
-      <w:proofErr w:type="gramEnd"/>
       <w:r>
         <w:rPr>
           <w:rFonts w:ascii="Courier New" w:hAnsi="Courier New" w:cs="Courier New"/>
@@ -386,7 +384,6 @@
         <w:t xml:space="preserve">] = </w:t>
       </w:r>
       <w:proofErr w:type="spellStart"/>
-      <w:proofErr w:type="gramStart"/>
       <w:r>
         <w:rPr>
           <w:rFonts w:ascii="Courier New" w:hAnsi="Courier New" w:cs="Courier New"/>
@@ -409,7 +406,6 @@
         <w:t>(</w:t>
       </w:r>
       <w:proofErr w:type="spellStart"/>
-      <w:proofErr w:type="gramEnd"/>
       <w:r>
         <w:rPr>
           <w:rFonts w:ascii="Courier New" w:hAnsi="Courier New" w:cs="Courier New"/>
@@ -1658,7 +1654,6 @@
         <w:t xml:space="preserve"> </w:t>
       </w:r>
       <w:proofErr w:type="spellStart"/>
-      <w:proofErr w:type="gramStart"/>
       <w:r>
         <w:rPr>
           <w:rFonts w:ascii="Courier New" w:hAnsi="Courier New" w:cs="Courier New"/>
@@ -1682,7 +1677,6 @@
         </w:rPr>
         <w:t>(</w:t>
       </w:r>
-      <w:proofErr w:type="gramEnd"/>
       <w:r>
         <w:rPr>
           <w:rFonts w:ascii="Courier New" w:hAnsi="Courier New" w:cs="Courier New"/>
@@ -1876,7 +1870,6 @@
         <w:t xml:space="preserve"> </w:t>
       </w:r>
       <w:proofErr w:type="spellStart"/>
-      <w:proofErr w:type="gramStart"/>
       <w:r>
         <w:rPr>
           <w:rFonts w:ascii="Courier New" w:hAnsi="Courier New" w:cs="Courier New"/>
@@ -1900,7 +1893,6 @@
         </w:rPr>
         <w:t>(</w:t>
       </w:r>
-      <w:proofErr w:type="gramEnd"/>
       <w:r>
         <w:rPr>
           <w:rFonts w:ascii="Courier New" w:hAnsi="Courier New" w:cs="Courier New"/>
@@ -2094,7 +2086,6 @@
         <w:t xml:space="preserve"> </w:t>
       </w:r>
       <w:proofErr w:type="spellStart"/>
-      <w:proofErr w:type="gramStart"/>
       <w:r>
         <w:rPr>
           <w:rFonts w:ascii="Courier New" w:hAnsi="Courier New" w:cs="Courier New"/>
@@ -2118,7 +2109,6 @@
         </w:rPr>
         <w:t>(</w:t>
       </w:r>
-      <w:proofErr w:type="gramEnd"/>
       <w:r>
         <w:rPr>
           <w:rFonts w:ascii="Courier New" w:hAnsi="Courier New" w:cs="Courier New"/>
@@ -3112,7 +3102,6 @@
         <w:t>[</w:t>
       </w:r>
       <w:proofErr w:type="spellStart"/>
-      <w:proofErr w:type="gramStart"/>
       <w:r>
         <w:rPr>
           <w:rFonts w:ascii="Courier New" w:hAnsi="Courier New" w:cs="Courier New"/>
@@ -3146,7 +3135,6 @@
         <w:t>numIterations</w:t>
       </w:r>
       <w:proofErr w:type="spellEnd"/>
-      <w:proofErr w:type="gramEnd"/>
       <w:r>
         <w:rPr>
           <w:rFonts w:ascii="Courier New" w:hAnsi="Courier New" w:cs="Courier New"/>
@@ -3447,7 +3435,6 @@
         <w:t>% function [</w:t>
       </w:r>
       <w:proofErr w:type="spellStart"/>
-      <w:proofErr w:type="gramStart"/>
       <w:r>
         <w:rPr>
           <w:rFonts w:ascii="Courier New" w:hAnsi="Courier New" w:cs="Courier New"/>
@@ -3459,7 +3446,6 @@
         <w:t>rootLoc,numIterations</w:t>
       </w:r>
       <w:proofErr w:type="spellEnd"/>
-      <w:proofErr w:type="gramEnd"/>
       <w:r>
         <w:rPr>
           <w:rFonts w:ascii="Courier New" w:hAnsi="Courier New" w:cs="Courier New"/>
@@ -4247,29 +4233,7 @@
           <w:szCs w:val="19"/>
           <w:highlight w:val="white"/>
         </w:rPr>
-        <w:t xml:space="preserve">% or if our max iterations </w:t>
-      </w:r>
-      <w:proofErr w:type="gramStart"/>
-      <w:r>
-        <w:rPr>
-          <w:rFonts w:ascii="Courier New" w:hAnsi="Courier New" w:cs="Courier New"/>
-          <w:color w:val="008000"/>
-          <w:sz w:val="19"/>
-          <w:szCs w:val="19"/>
-          <w:highlight w:val="white"/>
-        </w:rPr>
-        <w:t>is</w:t>
-      </w:r>
-      <w:proofErr w:type="gramEnd"/>
-      <w:r>
-        <w:rPr>
-          <w:rFonts w:ascii="Courier New" w:hAnsi="Courier New" w:cs="Courier New"/>
-          <w:color w:val="008000"/>
-          <w:sz w:val="19"/>
-          <w:szCs w:val="19"/>
-          <w:highlight w:val="white"/>
-        </w:rPr>
-        <w:t xml:space="preserve"> empty</w:t>
+        <w:t>% or if our max iterations is empty</w:t>
       </w:r>
     </w:p>
     <w:p>
@@ -5627,29 +5591,7 @@
           <w:szCs w:val="19"/>
           <w:highlight w:val="white"/>
         </w:rPr>
-        <w:t xml:space="preserve">% and while the iterations </w:t>
-      </w:r>
-      <w:proofErr w:type="gramStart"/>
-      <w:r>
-        <w:rPr>
-          <w:rFonts w:ascii="Courier New" w:hAnsi="Courier New" w:cs="Courier New"/>
-          <w:color w:val="008000"/>
-          <w:sz w:val="19"/>
-          <w:szCs w:val="19"/>
-          <w:highlight w:val="white"/>
-        </w:rPr>
-        <w:t>is</w:t>
-      </w:r>
-      <w:proofErr w:type="gramEnd"/>
-      <w:r>
-        <w:rPr>
-          <w:rFonts w:ascii="Courier New" w:hAnsi="Courier New" w:cs="Courier New"/>
-          <w:color w:val="008000"/>
-          <w:sz w:val="19"/>
-          <w:szCs w:val="19"/>
-          <w:highlight w:val="white"/>
-        </w:rPr>
-        <w:t xml:space="preserve"> less than our max</w:t>
+        <w:t>% and while the iterations is less than our max</w:t>
       </w:r>
     </w:p>
     <w:p>
@@ -6361,43 +6303,19 @@
           <w:szCs w:val="19"/>
           <w:highlight w:val="white"/>
         </w:rPr>
-        <w:t xml:space="preserve"> </w:t>
-      </w:r>
-      <w:proofErr w:type="gramStart"/>
-      <w:r>
-        <w:rPr>
-          <w:rFonts w:ascii="Courier New" w:hAnsi="Courier New" w:cs="Courier New"/>
-          <w:color w:val="000000"/>
-          <w:sz w:val="19"/>
-          <w:szCs w:val="19"/>
-          <w:highlight w:val="white"/>
-        </w:rPr>
-        <w:t>abs</w:t>
-      </w:r>
-      <w:r>
-        <w:rPr>
-          <w:rFonts w:ascii="Courier New" w:hAnsi="Courier New" w:cs="Courier New"/>
-          <w:b/>
-          <w:bCs/>
-          <w:color w:val="000080"/>
-          <w:sz w:val="19"/>
-          <w:szCs w:val="19"/>
-          <w:highlight w:val="white"/>
-        </w:rPr>
-        <w:t>(</w:t>
-      </w:r>
-      <w:proofErr w:type="gramEnd"/>
-      <w:r>
-        <w:rPr>
-          <w:rFonts w:ascii="Courier New" w:hAnsi="Courier New" w:cs="Courier New"/>
-          <w:b/>
-          <w:bCs/>
-          <w:color w:val="000080"/>
-          <w:sz w:val="19"/>
-          <w:szCs w:val="19"/>
-          <w:highlight w:val="white"/>
-        </w:rPr>
-        <w:t>(</w:t>
+        <w:t xml:space="preserve"> abs</w:t>
+      </w:r>
+      <w:r>
+        <w:rPr>
+          <w:rFonts w:ascii="Courier New" w:hAnsi="Courier New" w:cs="Courier New"/>
+          <w:b/>
+          <w:bCs/>
+          <w:color w:val="000080"/>
+          <w:sz w:val="19"/>
+          <w:szCs w:val="19"/>
+          <w:highlight w:val="white"/>
+        </w:rPr>
+        <w:t>((</w:t>
       </w:r>
       <w:proofErr w:type="spellStart"/>
       <w:r>
@@ -8250,7 +8168,6 @@
         <w:t xml:space="preserve"> </w:t>
       </w:r>
       <w:proofErr w:type="spellStart"/>
-      <w:proofErr w:type="gramStart"/>
       <w:r>
         <w:rPr>
           <w:rFonts w:ascii="Courier New" w:hAnsi="Courier New" w:cs="Courier New"/>
@@ -8272,21 +8189,185 @@
           <w:szCs w:val="20"/>
           <w:highlight w:val="white"/>
         </w:rPr>
+        <w:t>(-</w:t>
+      </w:r>
+      <w:r>
+        <w:rPr>
+          <w:rFonts w:ascii="Courier New" w:hAnsi="Courier New" w:cs="Courier New"/>
+          <w:color w:val="FF8000"/>
+          <w:sz w:val="20"/>
+          <w:szCs w:val="20"/>
+          <w:highlight w:val="white"/>
+        </w:rPr>
+        <w:t>3</w:t>
+      </w:r>
+      <w:r>
+        <w:rPr>
+          <w:rFonts w:ascii="Courier New" w:hAnsi="Courier New" w:cs="Courier New"/>
+          <w:b/>
+          <w:bCs/>
+          <w:color w:val="000080"/>
+          <w:sz w:val="20"/>
+          <w:szCs w:val="20"/>
+          <w:highlight w:val="white"/>
+        </w:rPr>
+        <w:t>,</w:t>
+      </w:r>
+      <w:r>
+        <w:rPr>
+          <w:rFonts w:ascii="Courier New" w:hAnsi="Courier New" w:cs="Courier New"/>
+          <w:color w:val="000000"/>
+          <w:sz w:val="20"/>
+          <w:szCs w:val="20"/>
+          <w:highlight w:val="white"/>
+        </w:rPr>
+        <w:t xml:space="preserve"> </w:t>
+      </w:r>
+      <w:r>
+        <w:rPr>
+          <w:rFonts w:ascii="Courier New" w:hAnsi="Courier New" w:cs="Courier New"/>
+          <w:color w:val="FF8000"/>
+          <w:sz w:val="20"/>
+          <w:szCs w:val="20"/>
+          <w:highlight w:val="white"/>
+        </w:rPr>
+        <w:t>3</w:t>
+      </w:r>
+      <w:r>
+        <w:rPr>
+          <w:rFonts w:ascii="Courier New" w:hAnsi="Courier New" w:cs="Courier New"/>
+          <w:b/>
+          <w:bCs/>
+          <w:color w:val="000080"/>
+          <w:sz w:val="20"/>
+          <w:szCs w:val="20"/>
+          <w:highlight w:val="white"/>
+        </w:rPr>
+        <w:t>,</w:t>
+      </w:r>
+      <w:r>
+        <w:rPr>
+          <w:rFonts w:ascii="Courier New" w:hAnsi="Courier New" w:cs="Courier New"/>
+          <w:color w:val="000000"/>
+          <w:sz w:val="20"/>
+          <w:szCs w:val="20"/>
+          <w:highlight w:val="white"/>
+        </w:rPr>
+        <w:t xml:space="preserve"> </w:t>
+      </w:r>
+      <w:r>
+        <w:rPr>
+          <w:rFonts w:ascii="Courier New" w:hAnsi="Courier New" w:cs="Courier New"/>
+          <w:color w:val="FF8000"/>
+          <w:sz w:val="20"/>
+          <w:szCs w:val="20"/>
+          <w:highlight w:val="white"/>
+        </w:rPr>
+        <w:t>400</w:t>
+      </w:r>
+      <w:r>
+        <w:rPr>
+          <w:rFonts w:ascii="Courier New" w:hAnsi="Courier New" w:cs="Courier New"/>
+          <w:b/>
+          <w:bCs/>
+          <w:color w:val="000080"/>
+          <w:sz w:val="20"/>
+          <w:szCs w:val="20"/>
+          <w:highlight w:val="white"/>
+        </w:rPr>
+        <w:t>);</w:t>
+      </w:r>
+      <w:r>
+        <w:rPr>
+          <w:rFonts w:ascii="Courier New" w:hAnsi="Courier New" w:cs="Courier New"/>
+          <w:color w:val="000000"/>
+          <w:sz w:val="20"/>
+          <w:szCs w:val="20"/>
+          <w:highlight w:val="white"/>
+        </w:rPr>
+        <w:t xml:space="preserve"> </w:t>
+      </w:r>
+      <w:r>
+        <w:rPr>
+          <w:rFonts w:ascii="Courier New" w:hAnsi="Courier New" w:cs="Courier New"/>
+          <w:color w:val="008000"/>
+          <w:sz w:val="20"/>
+          <w:szCs w:val="20"/>
+          <w:highlight w:val="white"/>
+        </w:rPr>
+        <w:t>% 400 guesses from -3 to 3</w:t>
+      </w:r>
+    </w:p>
+    <w:p>
+      <w:pPr>
+        <w:autoSpaceDE w:val="0"/>
+        <w:autoSpaceDN w:val="0"/>
+        <w:adjustRightInd w:val="0"/>
+        <w:spacing w:after="0" w:line="240" w:lineRule="auto"/>
+        <w:rPr>
+          <w:rFonts w:ascii="Courier New" w:hAnsi="Courier New" w:cs="Courier New"/>
+          <w:color w:val="000000"/>
+          <w:sz w:val="20"/>
+          <w:szCs w:val="20"/>
+          <w:highlight w:val="white"/>
+        </w:rPr>
+      </w:pPr>
+      <w:r>
+        <w:rPr>
+          <w:rFonts w:ascii="Courier New" w:hAnsi="Courier New" w:cs="Courier New"/>
+          <w:color w:val="000000"/>
+          <w:sz w:val="20"/>
+          <w:szCs w:val="20"/>
+          <w:highlight w:val="white"/>
+        </w:rPr>
+        <w:t xml:space="preserve">root </w:t>
+      </w:r>
+      <w:r>
+        <w:rPr>
+          <w:rFonts w:ascii="Courier New" w:hAnsi="Courier New" w:cs="Courier New"/>
+          <w:b/>
+          <w:bCs/>
+          <w:color w:val="000080"/>
+          <w:sz w:val="20"/>
+          <w:szCs w:val="20"/>
+          <w:highlight w:val="white"/>
+        </w:rPr>
+        <w:t>=</w:t>
+      </w:r>
+      <w:r>
+        <w:rPr>
+          <w:rFonts w:ascii="Courier New" w:hAnsi="Courier New" w:cs="Courier New"/>
+          <w:color w:val="000000"/>
+          <w:sz w:val="20"/>
+          <w:szCs w:val="20"/>
+          <w:highlight w:val="white"/>
+        </w:rPr>
+        <w:t xml:space="preserve"> </w:t>
+      </w:r>
+      <w:proofErr w:type="spellStart"/>
+      <w:r>
+        <w:rPr>
+          <w:rFonts w:ascii="Courier New" w:hAnsi="Courier New" w:cs="Courier New"/>
+          <w:color w:val="000000"/>
+          <w:sz w:val="20"/>
+          <w:szCs w:val="20"/>
+          <w:highlight w:val="white"/>
+        </w:rPr>
+        <w:t>linspace</w:t>
+      </w:r>
+      <w:proofErr w:type="spellEnd"/>
+      <w:r>
+        <w:rPr>
+          <w:rFonts w:ascii="Courier New" w:hAnsi="Courier New" w:cs="Courier New"/>
+          <w:b/>
+          <w:bCs/>
+          <w:color w:val="000080"/>
+          <w:sz w:val="20"/>
+          <w:szCs w:val="20"/>
+          <w:highlight w:val="white"/>
+        </w:rPr>
         <w:t>(</w:t>
       </w:r>
-      <w:proofErr w:type="gramEnd"/>
-      <w:r>
-        <w:rPr>
-          <w:rFonts w:ascii="Courier New" w:hAnsi="Courier New" w:cs="Courier New"/>
-          <w:b/>
-          <w:bCs/>
-          <w:color w:val="000080"/>
-          <w:sz w:val="20"/>
-          <w:szCs w:val="20"/>
-          <w:highlight w:val="white"/>
-        </w:rPr>
-        <w:t>-</w:t>
-      </w:r>
       <w:r>
         <w:rPr>
           <w:rFonts w:ascii="Courier New" w:hAnsi="Courier New" w:cs="Courier New"/>
@@ -8295,7 +8376,7 @@
           <w:szCs w:val="20"/>
           <w:highlight w:val="white"/>
         </w:rPr>
-        <w:t>3</w:t>
+        <w:t>1</w:t>
       </w:r>
       <w:r>
         <w:rPr>
@@ -8327,7 +8408,7 @@
           <w:szCs w:val="20"/>
           <w:highlight w:val="white"/>
         </w:rPr>
-        <w:t>3</w:t>
+        <w:t>400</w:t>
       </w:r>
       <w:r>
         <w:rPr>
@@ -8359,8 +8440,498 @@
           <w:szCs w:val="20"/>
           <w:highlight w:val="white"/>
         </w:rPr>
+        <w:t>1</w:t>
+      </w:r>
+      <w:r>
+        <w:rPr>
+          <w:rFonts w:ascii="Courier New" w:hAnsi="Courier New" w:cs="Courier New"/>
+          <w:b/>
+          <w:bCs/>
+          <w:color w:val="000080"/>
+          <w:sz w:val="20"/>
+          <w:szCs w:val="20"/>
+          <w:highlight w:val="white"/>
+        </w:rPr>
+        <w:t>);</w:t>
+      </w:r>
+      <w:r>
+        <w:rPr>
+          <w:rFonts w:ascii="Courier New" w:hAnsi="Courier New" w:cs="Courier New"/>
+          <w:color w:val="000000"/>
+          <w:sz w:val="20"/>
+          <w:szCs w:val="20"/>
+          <w:highlight w:val="white"/>
+        </w:rPr>
+        <w:t xml:space="preserve"> </w:t>
+      </w:r>
+      <w:r>
+        <w:rPr>
+          <w:rFonts w:ascii="Courier New" w:hAnsi="Courier New" w:cs="Courier New"/>
+          <w:color w:val="008000"/>
+          <w:sz w:val="20"/>
+          <w:szCs w:val="20"/>
+          <w:highlight w:val="white"/>
+        </w:rPr>
+        <w:t>% 400 space vector filled with guesses</w:t>
+      </w:r>
+    </w:p>
+    <w:p>
+      <w:pPr>
+        <w:autoSpaceDE w:val="0"/>
+        <w:autoSpaceDN w:val="0"/>
+        <w:adjustRightInd w:val="0"/>
+        <w:spacing w:after="0" w:line="240" w:lineRule="auto"/>
+        <w:rPr>
+          <w:rFonts w:ascii="Courier New" w:hAnsi="Courier New" w:cs="Courier New"/>
+          <w:color w:val="000000"/>
+          <w:sz w:val="20"/>
+          <w:szCs w:val="20"/>
+          <w:highlight w:val="white"/>
+        </w:rPr>
+      </w:pPr>
+    </w:p>
+    <w:p>
+      <w:pPr>
+        <w:autoSpaceDE w:val="0"/>
+        <w:autoSpaceDN w:val="0"/>
+        <w:adjustRightInd w:val="0"/>
+        <w:spacing w:after="0" w:line="240" w:lineRule="auto"/>
+        <w:rPr>
+          <w:rFonts w:ascii="Courier New" w:hAnsi="Courier New" w:cs="Courier New"/>
+          <w:color w:val="000000"/>
+          <w:sz w:val="20"/>
+          <w:szCs w:val="20"/>
+          <w:highlight w:val="white"/>
+        </w:rPr>
+      </w:pPr>
+      <w:r>
+        <w:rPr>
+          <w:rFonts w:ascii="Courier New" w:hAnsi="Courier New" w:cs="Courier New"/>
+          <w:color w:val="008000"/>
+          <w:sz w:val="20"/>
+          <w:szCs w:val="20"/>
+          <w:highlight w:val="white"/>
+        </w:rPr>
+        <w:t xml:space="preserve">% </w:t>
+      </w:r>
+      <w:proofErr w:type="spellStart"/>
+      <w:r>
+        <w:rPr>
+          <w:rFonts w:ascii="Courier New" w:hAnsi="Courier New" w:cs="Courier New"/>
+          <w:color w:val="008000"/>
+          <w:sz w:val="20"/>
+          <w:szCs w:val="20"/>
+          <w:highlight w:val="white"/>
+        </w:rPr>
+        <w:t>i</w:t>
+      </w:r>
+      <w:proofErr w:type="spellEnd"/>
+      <w:r>
+        <w:rPr>
+          <w:rFonts w:ascii="Courier New" w:hAnsi="Courier New" w:cs="Courier New"/>
+          <w:color w:val="008000"/>
+          <w:sz w:val="20"/>
+          <w:szCs w:val="20"/>
+          <w:highlight w:val="white"/>
+        </w:rPr>
+        <w:t xml:space="preserve"> is a value used for indexing root </w:t>
+      </w:r>
+    </w:p>
+    <w:p>
+      <w:pPr>
+        <w:autoSpaceDE w:val="0"/>
+        <w:autoSpaceDN w:val="0"/>
+        <w:adjustRightInd w:val="0"/>
+        <w:spacing w:after="0" w:line="240" w:lineRule="auto"/>
+        <w:rPr>
+          <w:rFonts w:ascii="Courier New" w:hAnsi="Courier New" w:cs="Courier New"/>
+          <w:color w:val="000000"/>
+          <w:sz w:val="20"/>
+          <w:szCs w:val="20"/>
+          <w:highlight w:val="white"/>
+        </w:rPr>
+      </w:pPr>
+      <w:r>
+        <w:rPr>
+          <w:rFonts w:ascii="Courier New" w:hAnsi="Courier New" w:cs="Courier New"/>
+          <w:color w:val="008000"/>
+          <w:sz w:val="20"/>
+          <w:szCs w:val="20"/>
+          <w:highlight w:val="white"/>
+        </w:rPr>
+        <w:t xml:space="preserve">% fill each spot of root with the root guess </w:t>
+      </w:r>
+    </w:p>
+    <w:p>
+      <w:pPr>
+        <w:autoSpaceDE w:val="0"/>
+        <w:autoSpaceDN w:val="0"/>
+        <w:adjustRightInd w:val="0"/>
+        <w:spacing w:after="0" w:line="240" w:lineRule="auto"/>
+        <w:rPr>
+          <w:rFonts w:ascii="Courier New" w:hAnsi="Courier New" w:cs="Courier New"/>
+          <w:color w:val="000000"/>
+          <w:sz w:val="20"/>
+          <w:szCs w:val="20"/>
+          <w:highlight w:val="white"/>
+        </w:rPr>
+      </w:pPr>
+      <w:r>
+        <w:rPr>
+          <w:rFonts w:ascii="Courier New" w:hAnsi="Courier New" w:cs="Courier New"/>
+          <w:color w:val="008000"/>
+          <w:sz w:val="20"/>
+          <w:szCs w:val="20"/>
+          <w:highlight w:val="white"/>
+        </w:rPr>
+        <w:t xml:space="preserve">% from the function call to newton </w:t>
+      </w:r>
+      <w:proofErr w:type="spellStart"/>
+      <w:r>
+        <w:rPr>
+          <w:rFonts w:ascii="Courier New" w:hAnsi="Courier New" w:cs="Courier New"/>
+          <w:color w:val="008000"/>
+          <w:sz w:val="20"/>
+          <w:szCs w:val="20"/>
+          <w:highlight w:val="white"/>
+        </w:rPr>
+        <w:t>raphson</w:t>
+      </w:r>
+      <w:proofErr w:type="spellEnd"/>
+    </w:p>
+    <w:p>
+      <w:pPr>
+        <w:autoSpaceDE w:val="0"/>
+        <w:autoSpaceDN w:val="0"/>
+        <w:adjustRightInd w:val="0"/>
+        <w:spacing w:after="0" w:line="240" w:lineRule="auto"/>
+        <w:rPr>
+          <w:rFonts w:ascii="Courier New" w:hAnsi="Courier New" w:cs="Courier New"/>
+          <w:color w:val="000000"/>
+          <w:sz w:val="20"/>
+          <w:szCs w:val="20"/>
+          <w:highlight w:val="white"/>
+        </w:rPr>
+      </w:pPr>
+      <w:r>
+        <w:rPr>
+          <w:rFonts w:ascii="Courier New" w:hAnsi="Courier New" w:cs="Courier New"/>
+          <w:b/>
+          <w:bCs/>
+          <w:color w:val="0000FF"/>
+          <w:sz w:val="20"/>
+          <w:szCs w:val="20"/>
+          <w:highlight w:val="white"/>
+        </w:rPr>
+        <w:t>for</w:t>
+      </w:r>
+      <w:r>
+        <w:rPr>
+          <w:rFonts w:ascii="Courier New" w:hAnsi="Courier New" w:cs="Courier New"/>
+          <w:color w:val="000000"/>
+          <w:sz w:val="20"/>
+          <w:szCs w:val="20"/>
+          <w:highlight w:val="white"/>
+        </w:rPr>
+        <w:t xml:space="preserve"> </w:t>
+      </w:r>
+      <w:proofErr w:type="spellStart"/>
+      <w:r>
+        <w:rPr>
+          <w:rFonts w:ascii="Courier New" w:hAnsi="Courier New" w:cs="Courier New"/>
+          <w:color w:val="000000"/>
+          <w:sz w:val="20"/>
+          <w:szCs w:val="20"/>
+          <w:highlight w:val="white"/>
+        </w:rPr>
+        <w:t>i</w:t>
+      </w:r>
+      <w:proofErr w:type="spellEnd"/>
+      <w:r>
+        <w:rPr>
+          <w:rFonts w:ascii="Courier New" w:hAnsi="Courier New" w:cs="Courier New"/>
+          <w:color w:val="000000"/>
+          <w:sz w:val="20"/>
+          <w:szCs w:val="20"/>
+          <w:highlight w:val="white"/>
+        </w:rPr>
+        <w:t xml:space="preserve"> </w:t>
+      </w:r>
+      <w:r>
+        <w:rPr>
+          <w:rFonts w:ascii="Courier New" w:hAnsi="Courier New" w:cs="Courier New"/>
+          <w:b/>
+          <w:bCs/>
+          <w:color w:val="000080"/>
+          <w:sz w:val="20"/>
+          <w:szCs w:val="20"/>
+          <w:highlight w:val="white"/>
+        </w:rPr>
+        <w:t>=</w:t>
+      </w:r>
+      <w:r>
+        <w:rPr>
+          <w:rFonts w:ascii="Courier New" w:hAnsi="Courier New" w:cs="Courier New"/>
+          <w:color w:val="000000"/>
+          <w:sz w:val="20"/>
+          <w:szCs w:val="20"/>
+          <w:highlight w:val="white"/>
+        </w:rPr>
+        <w:t xml:space="preserve"> </w:t>
+      </w:r>
+      <w:r>
+        <w:rPr>
+          <w:rFonts w:ascii="Courier New" w:hAnsi="Courier New" w:cs="Courier New"/>
+          <w:color w:val="FF8000"/>
+          <w:sz w:val="20"/>
+          <w:szCs w:val="20"/>
+          <w:highlight w:val="white"/>
+        </w:rPr>
+        <w:t>1</w:t>
+      </w:r>
+      <w:r>
+        <w:rPr>
+          <w:rFonts w:ascii="Courier New" w:hAnsi="Courier New" w:cs="Courier New"/>
+          <w:b/>
+          <w:bCs/>
+          <w:color w:val="000080"/>
+          <w:sz w:val="20"/>
+          <w:szCs w:val="20"/>
+          <w:highlight w:val="white"/>
+        </w:rPr>
+        <w:t>:</w:t>
+      </w:r>
+      <w:r>
+        <w:rPr>
+          <w:rFonts w:ascii="Courier New" w:hAnsi="Courier New" w:cs="Courier New"/>
+          <w:color w:val="FF8000"/>
+          <w:sz w:val="20"/>
+          <w:szCs w:val="20"/>
+          <w:highlight w:val="white"/>
+        </w:rPr>
         <w:t>400</w:t>
       </w:r>
+    </w:p>
+    <w:p>
+      <w:pPr>
+        <w:autoSpaceDE w:val="0"/>
+        <w:autoSpaceDN w:val="0"/>
+        <w:adjustRightInd w:val="0"/>
+        <w:spacing w:after="0" w:line="240" w:lineRule="auto"/>
+        <w:rPr>
+          <w:rFonts w:ascii="Courier New" w:hAnsi="Courier New" w:cs="Courier New"/>
+          <w:color w:val="000000"/>
+          <w:sz w:val="20"/>
+          <w:szCs w:val="20"/>
+          <w:highlight w:val="white"/>
+        </w:rPr>
+      </w:pPr>
+      <w:r>
+        <w:rPr>
+          <w:rFonts w:ascii="Courier New" w:hAnsi="Courier New" w:cs="Courier New"/>
+          <w:color w:val="000000"/>
+          <w:sz w:val="20"/>
+          <w:szCs w:val="20"/>
+          <w:highlight w:val="white"/>
+        </w:rPr>
+        <w:t xml:space="preserve">    root</w:t>
+      </w:r>
+      <w:r>
+        <w:rPr>
+          <w:rFonts w:ascii="Courier New" w:hAnsi="Courier New" w:cs="Courier New"/>
+          <w:b/>
+          <w:bCs/>
+          <w:color w:val="000080"/>
+          <w:sz w:val="20"/>
+          <w:szCs w:val="20"/>
+          <w:highlight w:val="white"/>
+        </w:rPr>
+        <w:t>(</w:t>
+      </w:r>
+      <w:proofErr w:type="spellStart"/>
+      <w:r>
+        <w:rPr>
+          <w:rFonts w:ascii="Courier New" w:hAnsi="Courier New" w:cs="Courier New"/>
+          <w:color w:val="000000"/>
+          <w:sz w:val="20"/>
+          <w:szCs w:val="20"/>
+          <w:highlight w:val="white"/>
+        </w:rPr>
+        <w:t>i</w:t>
+      </w:r>
+      <w:proofErr w:type="spellEnd"/>
+      <w:r>
+        <w:rPr>
+          <w:rFonts w:ascii="Courier New" w:hAnsi="Courier New" w:cs="Courier New"/>
+          <w:b/>
+          <w:bCs/>
+          <w:color w:val="000080"/>
+          <w:sz w:val="20"/>
+          <w:szCs w:val="20"/>
+          <w:highlight w:val="white"/>
+        </w:rPr>
+        <w:t>)</w:t>
+      </w:r>
+      <w:r>
+        <w:rPr>
+          <w:rFonts w:ascii="Courier New" w:hAnsi="Courier New" w:cs="Courier New"/>
+          <w:color w:val="000000"/>
+          <w:sz w:val="20"/>
+          <w:szCs w:val="20"/>
+          <w:highlight w:val="white"/>
+        </w:rPr>
+        <w:t xml:space="preserve"> </w:t>
+      </w:r>
+      <w:r>
+        <w:rPr>
+          <w:rFonts w:ascii="Courier New" w:hAnsi="Courier New" w:cs="Courier New"/>
+          <w:b/>
+          <w:bCs/>
+          <w:color w:val="000080"/>
+          <w:sz w:val="20"/>
+          <w:szCs w:val="20"/>
+          <w:highlight w:val="white"/>
+        </w:rPr>
+        <w:t>=</w:t>
+      </w:r>
+      <w:r>
+        <w:rPr>
+          <w:rFonts w:ascii="Courier New" w:hAnsi="Courier New" w:cs="Courier New"/>
+          <w:color w:val="000000"/>
+          <w:sz w:val="20"/>
+          <w:szCs w:val="20"/>
+          <w:highlight w:val="white"/>
+        </w:rPr>
+        <w:t xml:space="preserve"> </w:t>
+      </w:r>
+      <w:proofErr w:type="spellStart"/>
+      <w:r>
+        <w:rPr>
+          <w:rFonts w:ascii="Courier New" w:hAnsi="Courier New" w:cs="Courier New"/>
+          <w:color w:val="000000"/>
+          <w:sz w:val="20"/>
+          <w:szCs w:val="20"/>
+          <w:highlight w:val="white"/>
+        </w:rPr>
+        <w:t>NewtonRaphson</w:t>
+      </w:r>
+      <w:proofErr w:type="spellEnd"/>
+      <w:r>
+        <w:rPr>
+          <w:rFonts w:ascii="Courier New" w:hAnsi="Courier New" w:cs="Courier New"/>
+          <w:b/>
+          <w:bCs/>
+          <w:color w:val="000080"/>
+          <w:sz w:val="20"/>
+          <w:szCs w:val="20"/>
+          <w:highlight w:val="white"/>
+        </w:rPr>
+        <w:t>(</w:t>
+      </w:r>
+      <w:proofErr w:type="spellStart"/>
+      <w:r>
+        <w:rPr>
+          <w:rFonts w:ascii="Courier New" w:hAnsi="Courier New" w:cs="Courier New"/>
+          <w:color w:val="000000"/>
+          <w:sz w:val="20"/>
+          <w:szCs w:val="20"/>
+          <w:highlight w:val="white"/>
+        </w:rPr>
+        <w:t>guessValue</w:t>
+      </w:r>
+      <w:proofErr w:type="spellEnd"/>
+      <w:r>
+        <w:rPr>
+          <w:rFonts w:ascii="Courier New" w:hAnsi="Courier New" w:cs="Courier New"/>
+          <w:b/>
+          <w:bCs/>
+          <w:color w:val="000080"/>
+          <w:sz w:val="20"/>
+          <w:szCs w:val="20"/>
+          <w:highlight w:val="white"/>
+        </w:rPr>
+        <w:t>(</w:t>
+      </w:r>
+      <w:proofErr w:type="spellStart"/>
+      <w:r>
+        <w:rPr>
+          <w:rFonts w:ascii="Courier New" w:hAnsi="Courier New" w:cs="Courier New"/>
+          <w:color w:val="000000"/>
+          <w:sz w:val="20"/>
+          <w:szCs w:val="20"/>
+          <w:highlight w:val="white"/>
+        </w:rPr>
+        <w:t>i</w:t>
+      </w:r>
+      <w:proofErr w:type="spellEnd"/>
+      <w:r>
+        <w:rPr>
+          <w:rFonts w:ascii="Courier New" w:hAnsi="Courier New" w:cs="Courier New"/>
+          <w:b/>
+          <w:bCs/>
+          <w:color w:val="000080"/>
+          <w:sz w:val="20"/>
+          <w:szCs w:val="20"/>
+          <w:highlight w:val="white"/>
+        </w:rPr>
+        <w:t>),</w:t>
+      </w:r>
+      <w:r>
+        <w:rPr>
+          <w:rFonts w:ascii="Courier New" w:hAnsi="Courier New" w:cs="Courier New"/>
+          <w:color w:val="000000"/>
+          <w:sz w:val="20"/>
+          <w:szCs w:val="20"/>
+          <w:highlight w:val="white"/>
+        </w:rPr>
+        <w:t xml:space="preserve"> </w:t>
+      </w:r>
+      <w:proofErr w:type="spellStart"/>
+      <w:r>
+        <w:rPr>
+          <w:rFonts w:ascii="Courier New" w:hAnsi="Courier New" w:cs="Courier New"/>
+          <w:color w:val="000000"/>
+          <w:sz w:val="20"/>
+          <w:szCs w:val="20"/>
+          <w:highlight w:val="white"/>
+        </w:rPr>
+        <w:t>func</w:t>
+      </w:r>
+      <w:proofErr w:type="spellEnd"/>
+      <w:r>
+        <w:rPr>
+          <w:rFonts w:ascii="Courier New" w:hAnsi="Courier New" w:cs="Courier New"/>
+          <w:b/>
+          <w:bCs/>
+          <w:color w:val="000080"/>
+          <w:sz w:val="20"/>
+          <w:szCs w:val="20"/>
+          <w:highlight w:val="white"/>
+        </w:rPr>
+        <w:t>,</w:t>
+      </w:r>
+      <w:r>
+        <w:rPr>
+          <w:rFonts w:ascii="Courier New" w:hAnsi="Courier New" w:cs="Courier New"/>
+          <w:color w:val="000000"/>
+          <w:sz w:val="20"/>
+          <w:szCs w:val="20"/>
+          <w:highlight w:val="white"/>
+        </w:rPr>
+        <w:t xml:space="preserve"> </w:t>
+      </w:r>
+      <w:proofErr w:type="spellStart"/>
+      <w:r>
+        <w:rPr>
+          <w:rFonts w:ascii="Courier New" w:hAnsi="Courier New" w:cs="Courier New"/>
+          <w:color w:val="000000"/>
+          <w:sz w:val="20"/>
+          <w:szCs w:val="20"/>
+          <w:highlight w:val="white"/>
+        </w:rPr>
+        <w:t>derivativeFunc</w:t>
+      </w:r>
+      <w:proofErr w:type="spellEnd"/>
       <w:r>
         <w:rPr>
           <w:rFonts w:ascii="Courier New" w:hAnsi="Courier New" w:cs="Courier New"/>
@@ -8383,329 +8954,16 @@
         </w:rPr>
         <w:t xml:space="preserve"> </w:t>
       </w:r>
-      <w:r>
-        <w:rPr>
-          <w:rFonts w:ascii="Courier New" w:hAnsi="Courier New" w:cs="Courier New"/>
-          <w:color w:val="008000"/>
-          <w:sz w:val="20"/>
-          <w:szCs w:val="20"/>
-          <w:highlight w:val="white"/>
-        </w:rPr>
-        <w:t>% 400 guesses from -3 to 3</w:t>
-      </w:r>
-    </w:p>
-    <w:p>
-      <w:pPr>
-        <w:autoSpaceDE w:val="0"/>
-        <w:autoSpaceDN w:val="0"/>
-        <w:adjustRightInd w:val="0"/>
-        <w:spacing w:after="0" w:line="240" w:lineRule="auto"/>
-        <w:rPr>
-          <w:rFonts w:ascii="Courier New" w:hAnsi="Courier New" w:cs="Courier New"/>
-          <w:color w:val="000000"/>
-          <w:sz w:val="20"/>
-          <w:szCs w:val="20"/>
-          <w:highlight w:val="white"/>
-        </w:rPr>
-      </w:pPr>
-      <w:r>
-        <w:rPr>
-          <w:rFonts w:ascii="Courier New" w:hAnsi="Courier New" w:cs="Courier New"/>
-          <w:color w:val="000000"/>
-          <w:sz w:val="20"/>
-          <w:szCs w:val="20"/>
-          <w:highlight w:val="white"/>
-        </w:rPr>
-        <w:t xml:space="preserve">root </w:t>
-      </w:r>
-      <w:r>
-        <w:rPr>
-          <w:rFonts w:ascii="Courier New" w:hAnsi="Courier New" w:cs="Courier New"/>
-          <w:b/>
-          <w:bCs/>
-          <w:color w:val="000080"/>
-          <w:sz w:val="20"/>
-          <w:szCs w:val="20"/>
-          <w:highlight w:val="white"/>
-        </w:rPr>
-        <w:t>=</w:t>
-      </w:r>
-      <w:r>
-        <w:rPr>
-          <w:rFonts w:ascii="Courier New" w:hAnsi="Courier New" w:cs="Courier New"/>
-          <w:color w:val="000000"/>
-          <w:sz w:val="20"/>
-          <w:szCs w:val="20"/>
-          <w:highlight w:val="white"/>
-        </w:rPr>
-        <w:t xml:space="preserve"> </w:t>
-      </w:r>
-      <w:proofErr w:type="spellStart"/>
-      <w:proofErr w:type="gramStart"/>
-      <w:r>
-        <w:rPr>
-          <w:rFonts w:ascii="Courier New" w:hAnsi="Courier New" w:cs="Courier New"/>
-          <w:color w:val="000000"/>
-          <w:sz w:val="20"/>
-          <w:szCs w:val="20"/>
-          <w:highlight w:val="white"/>
-        </w:rPr>
-        <w:t>linspace</w:t>
-      </w:r>
-      <w:proofErr w:type="spellEnd"/>
-      <w:r>
-        <w:rPr>
-          <w:rFonts w:ascii="Courier New" w:hAnsi="Courier New" w:cs="Courier New"/>
-          <w:b/>
-          <w:bCs/>
-          <w:color w:val="000080"/>
-          <w:sz w:val="20"/>
-          <w:szCs w:val="20"/>
-          <w:highlight w:val="white"/>
-        </w:rPr>
-        <w:t>(</w:t>
-      </w:r>
-      <w:proofErr w:type="gramEnd"/>
-      <w:r>
-        <w:rPr>
-          <w:rFonts w:ascii="Courier New" w:hAnsi="Courier New" w:cs="Courier New"/>
-          <w:color w:val="FF8000"/>
-          <w:sz w:val="20"/>
-          <w:szCs w:val="20"/>
-          <w:highlight w:val="white"/>
-        </w:rPr>
-        <w:t>1</w:t>
-      </w:r>
-      <w:r>
-        <w:rPr>
-          <w:rFonts w:ascii="Courier New" w:hAnsi="Courier New" w:cs="Courier New"/>
-          <w:b/>
-          <w:bCs/>
-          <w:color w:val="000080"/>
-          <w:sz w:val="20"/>
-          <w:szCs w:val="20"/>
-          <w:highlight w:val="white"/>
-        </w:rPr>
-        <w:t>,</w:t>
-      </w:r>
-      <w:r>
-        <w:rPr>
-          <w:rFonts w:ascii="Courier New" w:hAnsi="Courier New" w:cs="Courier New"/>
-          <w:color w:val="000000"/>
-          <w:sz w:val="20"/>
-          <w:szCs w:val="20"/>
-          <w:highlight w:val="white"/>
-        </w:rPr>
-        <w:t xml:space="preserve"> </w:t>
-      </w:r>
-      <w:r>
-        <w:rPr>
-          <w:rFonts w:ascii="Courier New" w:hAnsi="Courier New" w:cs="Courier New"/>
-          <w:color w:val="FF8000"/>
-          <w:sz w:val="20"/>
-          <w:szCs w:val="20"/>
-          <w:highlight w:val="white"/>
-        </w:rPr>
-        <w:t>400</w:t>
-      </w:r>
-      <w:r>
-        <w:rPr>
-          <w:rFonts w:ascii="Courier New" w:hAnsi="Courier New" w:cs="Courier New"/>
-          <w:b/>
-          <w:bCs/>
-          <w:color w:val="000080"/>
-          <w:sz w:val="20"/>
-          <w:szCs w:val="20"/>
-          <w:highlight w:val="white"/>
-        </w:rPr>
-        <w:t>,</w:t>
-      </w:r>
-      <w:r>
-        <w:rPr>
-          <w:rFonts w:ascii="Courier New" w:hAnsi="Courier New" w:cs="Courier New"/>
-          <w:color w:val="000000"/>
-          <w:sz w:val="20"/>
-          <w:szCs w:val="20"/>
-          <w:highlight w:val="white"/>
-        </w:rPr>
-        <w:t xml:space="preserve"> </w:t>
-      </w:r>
-      <w:r>
-        <w:rPr>
-          <w:rFonts w:ascii="Courier New" w:hAnsi="Courier New" w:cs="Courier New"/>
-          <w:color w:val="FF8000"/>
-          <w:sz w:val="20"/>
-          <w:szCs w:val="20"/>
-          <w:highlight w:val="white"/>
-        </w:rPr>
-        <w:t>1</w:t>
-      </w:r>
-      <w:r>
-        <w:rPr>
-          <w:rFonts w:ascii="Courier New" w:hAnsi="Courier New" w:cs="Courier New"/>
-          <w:b/>
-          <w:bCs/>
-          <w:color w:val="000080"/>
-          <w:sz w:val="20"/>
-          <w:szCs w:val="20"/>
-          <w:highlight w:val="white"/>
-        </w:rPr>
-        <w:t>);</w:t>
-      </w:r>
-      <w:r>
-        <w:rPr>
-          <w:rFonts w:ascii="Courier New" w:hAnsi="Courier New" w:cs="Courier New"/>
-          <w:color w:val="000000"/>
-          <w:sz w:val="20"/>
-          <w:szCs w:val="20"/>
-          <w:highlight w:val="white"/>
-        </w:rPr>
-        <w:t xml:space="preserve"> </w:t>
-      </w:r>
-      <w:r>
-        <w:rPr>
-          <w:rFonts w:ascii="Courier New" w:hAnsi="Courier New" w:cs="Courier New"/>
-          <w:color w:val="008000"/>
-          <w:sz w:val="20"/>
-          <w:szCs w:val="20"/>
-          <w:highlight w:val="white"/>
-        </w:rPr>
-        <w:t>% 400 space vector filled with guesses</w:t>
-      </w:r>
-    </w:p>
-    <w:p>
-      <w:pPr>
-        <w:autoSpaceDE w:val="0"/>
-        <w:autoSpaceDN w:val="0"/>
-        <w:adjustRightInd w:val="0"/>
-        <w:spacing w:after="0" w:line="240" w:lineRule="auto"/>
-        <w:rPr>
-          <w:rFonts w:ascii="Courier New" w:hAnsi="Courier New" w:cs="Courier New"/>
-          <w:color w:val="000000"/>
-          <w:sz w:val="20"/>
-          <w:szCs w:val="20"/>
-          <w:highlight w:val="white"/>
-        </w:rPr>
-      </w:pPr>
-    </w:p>
-    <w:p>
-      <w:pPr>
-        <w:autoSpaceDE w:val="0"/>
-        <w:autoSpaceDN w:val="0"/>
-        <w:adjustRightInd w:val="0"/>
-        <w:spacing w:after="0" w:line="240" w:lineRule="auto"/>
-        <w:rPr>
-          <w:rFonts w:ascii="Courier New" w:hAnsi="Courier New" w:cs="Courier New"/>
-          <w:color w:val="000000"/>
-          <w:sz w:val="20"/>
-          <w:szCs w:val="20"/>
-          <w:highlight w:val="white"/>
-        </w:rPr>
-      </w:pPr>
-      <w:r>
-        <w:rPr>
-          <w:rFonts w:ascii="Courier New" w:hAnsi="Courier New" w:cs="Courier New"/>
-          <w:color w:val="008000"/>
-          <w:sz w:val="20"/>
-          <w:szCs w:val="20"/>
-          <w:highlight w:val="white"/>
-        </w:rPr>
-        <w:t xml:space="preserve">% </w:t>
-      </w:r>
-      <w:proofErr w:type="spellStart"/>
-      <w:r>
-        <w:rPr>
-          <w:rFonts w:ascii="Courier New" w:hAnsi="Courier New" w:cs="Courier New"/>
-          <w:color w:val="008000"/>
-          <w:sz w:val="20"/>
-          <w:szCs w:val="20"/>
-          <w:highlight w:val="white"/>
-        </w:rPr>
-        <w:t>i</w:t>
-      </w:r>
-      <w:proofErr w:type="spellEnd"/>
-      <w:r>
-        <w:rPr>
-          <w:rFonts w:ascii="Courier New" w:hAnsi="Courier New" w:cs="Courier New"/>
-          <w:color w:val="008000"/>
-          <w:sz w:val="20"/>
-          <w:szCs w:val="20"/>
-          <w:highlight w:val="white"/>
-        </w:rPr>
-        <w:t xml:space="preserve"> is a value used for indexing root </w:t>
-      </w:r>
-    </w:p>
-    <w:p>
-      <w:pPr>
-        <w:autoSpaceDE w:val="0"/>
-        <w:autoSpaceDN w:val="0"/>
-        <w:adjustRightInd w:val="0"/>
-        <w:spacing w:after="0" w:line="240" w:lineRule="auto"/>
-        <w:rPr>
-          <w:rFonts w:ascii="Courier New" w:hAnsi="Courier New" w:cs="Courier New"/>
-          <w:color w:val="000000"/>
-          <w:sz w:val="20"/>
-          <w:szCs w:val="20"/>
-          <w:highlight w:val="white"/>
-        </w:rPr>
-      </w:pPr>
-      <w:r>
-        <w:rPr>
-          <w:rFonts w:ascii="Courier New" w:hAnsi="Courier New" w:cs="Courier New"/>
-          <w:color w:val="008000"/>
-          <w:sz w:val="20"/>
-          <w:szCs w:val="20"/>
-          <w:highlight w:val="white"/>
-        </w:rPr>
-        <w:t xml:space="preserve">% fill each spot of root with the root guess </w:t>
-      </w:r>
-    </w:p>
-    <w:p>
-      <w:pPr>
-        <w:autoSpaceDE w:val="0"/>
-        <w:autoSpaceDN w:val="0"/>
-        <w:adjustRightInd w:val="0"/>
-        <w:spacing w:after="0" w:line="240" w:lineRule="auto"/>
-        <w:rPr>
-          <w:rFonts w:ascii="Courier New" w:hAnsi="Courier New" w:cs="Courier New"/>
-          <w:color w:val="000000"/>
-          <w:sz w:val="20"/>
-          <w:szCs w:val="20"/>
-          <w:highlight w:val="white"/>
-        </w:rPr>
-      </w:pPr>
-      <w:r>
-        <w:rPr>
-          <w:rFonts w:ascii="Courier New" w:hAnsi="Courier New" w:cs="Courier New"/>
-          <w:color w:val="008000"/>
-          <w:sz w:val="20"/>
-          <w:szCs w:val="20"/>
-          <w:highlight w:val="white"/>
-        </w:rPr>
-        <w:t xml:space="preserve">% from the function call to newton </w:t>
-      </w:r>
-      <w:proofErr w:type="spellStart"/>
-      <w:r>
-        <w:rPr>
-          <w:rFonts w:ascii="Courier New" w:hAnsi="Courier New" w:cs="Courier New"/>
-          <w:color w:val="008000"/>
-          <w:sz w:val="20"/>
-          <w:szCs w:val="20"/>
-          <w:highlight w:val="white"/>
-        </w:rPr>
-        <w:t>raphson</w:t>
-      </w:r>
-      <w:proofErr w:type="spellEnd"/>
-    </w:p>
-    <w:p>
-      <w:pPr>
-        <w:autoSpaceDE w:val="0"/>
-        <w:autoSpaceDN w:val="0"/>
-        <w:adjustRightInd w:val="0"/>
-        <w:spacing w:after="0" w:line="240" w:lineRule="auto"/>
-        <w:rPr>
-          <w:rFonts w:ascii="Courier New" w:hAnsi="Courier New" w:cs="Courier New"/>
-          <w:color w:val="000000"/>
+    </w:p>
+    <w:p>
+      <w:pPr>
+        <w:autoSpaceDE w:val="0"/>
+        <w:autoSpaceDN w:val="0"/>
+        <w:adjustRightInd w:val="0"/>
+        <w:spacing w:after="0" w:line="240" w:lineRule="auto"/>
+        <w:rPr>
+          <w:rFonts w:ascii="Courier New" w:hAnsi="Courier New" w:cs="Courier New"/>
+          <w:color w:val="008000"/>
           <w:sz w:val="20"/>
           <w:szCs w:val="20"/>
           <w:highlight w:val="white"/>
@@ -8721,362 +8979,6 @@
           <w:szCs w:val="20"/>
           <w:highlight w:val="white"/>
         </w:rPr>
-        <w:t>for</w:t>
-      </w:r>
-      <w:r>
-        <w:rPr>
-          <w:rFonts w:ascii="Courier New" w:hAnsi="Courier New" w:cs="Courier New"/>
-          <w:color w:val="000000"/>
-          <w:sz w:val="20"/>
-          <w:szCs w:val="20"/>
-          <w:highlight w:val="white"/>
-        </w:rPr>
-        <w:t xml:space="preserve"> </w:t>
-      </w:r>
-      <w:proofErr w:type="spellStart"/>
-      <w:r>
-        <w:rPr>
-          <w:rFonts w:ascii="Courier New" w:hAnsi="Courier New" w:cs="Courier New"/>
-          <w:color w:val="000000"/>
-          <w:sz w:val="20"/>
-          <w:szCs w:val="20"/>
-          <w:highlight w:val="white"/>
-        </w:rPr>
-        <w:t>i</w:t>
-      </w:r>
-      <w:proofErr w:type="spellEnd"/>
-      <w:r>
-        <w:rPr>
-          <w:rFonts w:ascii="Courier New" w:hAnsi="Courier New" w:cs="Courier New"/>
-          <w:color w:val="000000"/>
-          <w:sz w:val="20"/>
-          <w:szCs w:val="20"/>
-          <w:highlight w:val="white"/>
-        </w:rPr>
-        <w:t xml:space="preserve"> </w:t>
-      </w:r>
-      <w:r>
-        <w:rPr>
-          <w:rFonts w:ascii="Courier New" w:hAnsi="Courier New" w:cs="Courier New"/>
-          <w:b/>
-          <w:bCs/>
-          <w:color w:val="000080"/>
-          <w:sz w:val="20"/>
-          <w:szCs w:val="20"/>
-          <w:highlight w:val="white"/>
-        </w:rPr>
-        <w:t>=</w:t>
-      </w:r>
-      <w:r>
-        <w:rPr>
-          <w:rFonts w:ascii="Courier New" w:hAnsi="Courier New" w:cs="Courier New"/>
-          <w:color w:val="000000"/>
-          <w:sz w:val="20"/>
-          <w:szCs w:val="20"/>
-          <w:highlight w:val="white"/>
-        </w:rPr>
-        <w:t xml:space="preserve"> </w:t>
-      </w:r>
-      <w:r>
-        <w:rPr>
-          <w:rFonts w:ascii="Courier New" w:hAnsi="Courier New" w:cs="Courier New"/>
-          <w:color w:val="FF8000"/>
-          <w:sz w:val="20"/>
-          <w:szCs w:val="20"/>
-          <w:highlight w:val="white"/>
-        </w:rPr>
-        <w:t>1</w:t>
-      </w:r>
-      <w:r>
-        <w:rPr>
-          <w:rFonts w:ascii="Courier New" w:hAnsi="Courier New" w:cs="Courier New"/>
-          <w:b/>
-          <w:bCs/>
-          <w:color w:val="000080"/>
-          <w:sz w:val="20"/>
-          <w:szCs w:val="20"/>
-          <w:highlight w:val="white"/>
-        </w:rPr>
-        <w:t>:</w:t>
-      </w:r>
-      <w:r>
-        <w:rPr>
-          <w:rFonts w:ascii="Courier New" w:hAnsi="Courier New" w:cs="Courier New"/>
-          <w:color w:val="FF8000"/>
-          <w:sz w:val="20"/>
-          <w:szCs w:val="20"/>
-          <w:highlight w:val="white"/>
-        </w:rPr>
-        <w:t>400</w:t>
-      </w:r>
-    </w:p>
-    <w:p>
-      <w:pPr>
-        <w:autoSpaceDE w:val="0"/>
-        <w:autoSpaceDN w:val="0"/>
-        <w:adjustRightInd w:val="0"/>
-        <w:spacing w:after="0" w:line="240" w:lineRule="auto"/>
-        <w:rPr>
-          <w:rFonts w:ascii="Courier New" w:hAnsi="Courier New" w:cs="Courier New"/>
-          <w:color w:val="000000"/>
-          <w:sz w:val="20"/>
-          <w:szCs w:val="20"/>
-          <w:highlight w:val="white"/>
-        </w:rPr>
-      </w:pPr>
-      <w:r>
-        <w:rPr>
-          <w:rFonts w:ascii="Courier New" w:hAnsi="Courier New" w:cs="Courier New"/>
-          <w:color w:val="000000"/>
-          <w:sz w:val="20"/>
-          <w:szCs w:val="20"/>
-          <w:highlight w:val="white"/>
-        </w:rPr>
-        <w:t xml:space="preserve">    root</w:t>
-      </w:r>
-      <w:r>
-        <w:rPr>
-          <w:rFonts w:ascii="Courier New" w:hAnsi="Courier New" w:cs="Courier New"/>
-          <w:b/>
-          <w:bCs/>
-          <w:color w:val="000080"/>
-          <w:sz w:val="20"/>
-          <w:szCs w:val="20"/>
-          <w:highlight w:val="white"/>
-        </w:rPr>
-        <w:t>(</w:t>
-      </w:r>
-      <w:proofErr w:type="spellStart"/>
-      <w:r>
-        <w:rPr>
-          <w:rFonts w:ascii="Courier New" w:hAnsi="Courier New" w:cs="Courier New"/>
-          <w:color w:val="000000"/>
-          <w:sz w:val="20"/>
-          <w:szCs w:val="20"/>
-          <w:highlight w:val="white"/>
-        </w:rPr>
-        <w:t>i</w:t>
-      </w:r>
-      <w:proofErr w:type="spellEnd"/>
-      <w:r>
-        <w:rPr>
-          <w:rFonts w:ascii="Courier New" w:hAnsi="Courier New" w:cs="Courier New"/>
-          <w:b/>
-          <w:bCs/>
-          <w:color w:val="000080"/>
-          <w:sz w:val="20"/>
-          <w:szCs w:val="20"/>
-          <w:highlight w:val="white"/>
-        </w:rPr>
-        <w:t>)</w:t>
-      </w:r>
-      <w:r>
-        <w:rPr>
-          <w:rFonts w:ascii="Courier New" w:hAnsi="Courier New" w:cs="Courier New"/>
-          <w:color w:val="000000"/>
-          <w:sz w:val="20"/>
-          <w:szCs w:val="20"/>
-          <w:highlight w:val="white"/>
-        </w:rPr>
-        <w:t xml:space="preserve"> </w:t>
-      </w:r>
-      <w:r>
-        <w:rPr>
-          <w:rFonts w:ascii="Courier New" w:hAnsi="Courier New" w:cs="Courier New"/>
-          <w:b/>
-          <w:bCs/>
-          <w:color w:val="000080"/>
-          <w:sz w:val="20"/>
-          <w:szCs w:val="20"/>
-          <w:highlight w:val="white"/>
-        </w:rPr>
-        <w:t>=</w:t>
-      </w:r>
-      <w:r>
-        <w:rPr>
-          <w:rFonts w:ascii="Courier New" w:hAnsi="Courier New" w:cs="Courier New"/>
-          <w:color w:val="000000"/>
-          <w:sz w:val="20"/>
-          <w:szCs w:val="20"/>
-          <w:highlight w:val="white"/>
-        </w:rPr>
-        <w:t xml:space="preserve"> </w:t>
-      </w:r>
-      <w:proofErr w:type="spellStart"/>
-      <w:r>
-        <w:rPr>
-          <w:rFonts w:ascii="Courier New" w:hAnsi="Courier New" w:cs="Courier New"/>
-          <w:color w:val="000000"/>
-          <w:sz w:val="20"/>
-          <w:szCs w:val="20"/>
-          <w:highlight w:val="white"/>
-        </w:rPr>
-        <w:t>NewtonRaphson</w:t>
-      </w:r>
-      <w:proofErr w:type="spellEnd"/>
-      <w:r>
-        <w:rPr>
-          <w:rFonts w:ascii="Courier New" w:hAnsi="Courier New" w:cs="Courier New"/>
-          <w:b/>
-          <w:bCs/>
-          <w:color w:val="000080"/>
-          <w:sz w:val="20"/>
-          <w:szCs w:val="20"/>
-          <w:highlight w:val="white"/>
-        </w:rPr>
-        <w:t>(</w:t>
-      </w:r>
-      <w:proofErr w:type="spellStart"/>
-      <w:r>
-        <w:rPr>
-          <w:rFonts w:ascii="Courier New" w:hAnsi="Courier New" w:cs="Courier New"/>
-          <w:color w:val="000000"/>
-          <w:sz w:val="20"/>
-          <w:szCs w:val="20"/>
-          <w:highlight w:val="white"/>
-        </w:rPr>
-        <w:t>guessValue</w:t>
-      </w:r>
-      <w:proofErr w:type="spellEnd"/>
-      <w:r>
-        <w:rPr>
-          <w:rFonts w:ascii="Courier New" w:hAnsi="Courier New" w:cs="Courier New"/>
-          <w:b/>
-          <w:bCs/>
-          <w:color w:val="000080"/>
-          <w:sz w:val="20"/>
-          <w:szCs w:val="20"/>
-          <w:highlight w:val="white"/>
-        </w:rPr>
-        <w:t>(</w:t>
-      </w:r>
-      <w:proofErr w:type="spellStart"/>
-      <w:r>
-        <w:rPr>
-          <w:rFonts w:ascii="Courier New" w:hAnsi="Courier New" w:cs="Courier New"/>
-          <w:color w:val="000000"/>
-          <w:sz w:val="20"/>
-          <w:szCs w:val="20"/>
-          <w:highlight w:val="white"/>
-        </w:rPr>
-        <w:t>i</w:t>
-      </w:r>
-      <w:proofErr w:type="spellEnd"/>
-      <w:r>
-        <w:rPr>
-          <w:rFonts w:ascii="Courier New" w:hAnsi="Courier New" w:cs="Courier New"/>
-          <w:b/>
-          <w:bCs/>
-          <w:color w:val="000080"/>
-          <w:sz w:val="20"/>
-          <w:szCs w:val="20"/>
-          <w:highlight w:val="white"/>
-        </w:rPr>
-        <w:t>),</w:t>
-      </w:r>
-      <w:r>
-        <w:rPr>
-          <w:rFonts w:ascii="Courier New" w:hAnsi="Courier New" w:cs="Courier New"/>
-          <w:color w:val="000000"/>
-          <w:sz w:val="20"/>
-          <w:szCs w:val="20"/>
-          <w:highlight w:val="white"/>
-        </w:rPr>
-        <w:t xml:space="preserve"> </w:t>
-      </w:r>
-      <w:proofErr w:type="spellStart"/>
-      <w:r>
-        <w:rPr>
-          <w:rFonts w:ascii="Courier New" w:hAnsi="Courier New" w:cs="Courier New"/>
-          <w:color w:val="000000"/>
-          <w:sz w:val="20"/>
-          <w:szCs w:val="20"/>
-          <w:highlight w:val="white"/>
-        </w:rPr>
-        <w:t>func</w:t>
-      </w:r>
-      <w:proofErr w:type="spellEnd"/>
-      <w:r>
-        <w:rPr>
-          <w:rFonts w:ascii="Courier New" w:hAnsi="Courier New" w:cs="Courier New"/>
-          <w:b/>
-          <w:bCs/>
-          <w:color w:val="000080"/>
-          <w:sz w:val="20"/>
-          <w:szCs w:val="20"/>
-          <w:highlight w:val="white"/>
-        </w:rPr>
-        <w:t>,</w:t>
-      </w:r>
-      <w:r>
-        <w:rPr>
-          <w:rFonts w:ascii="Courier New" w:hAnsi="Courier New" w:cs="Courier New"/>
-          <w:color w:val="000000"/>
-          <w:sz w:val="20"/>
-          <w:szCs w:val="20"/>
-          <w:highlight w:val="white"/>
-        </w:rPr>
-        <w:t xml:space="preserve"> </w:t>
-      </w:r>
-      <w:proofErr w:type="spellStart"/>
-      <w:r>
-        <w:rPr>
-          <w:rFonts w:ascii="Courier New" w:hAnsi="Courier New" w:cs="Courier New"/>
-          <w:color w:val="000000"/>
-          <w:sz w:val="20"/>
-          <w:szCs w:val="20"/>
-          <w:highlight w:val="white"/>
-        </w:rPr>
-        <w:t>derivativeFunc</w:t>
-      </w:r>
-      <w:proofErr w:type="spellEnd"/>
-      <w:r>
-        <w:rPr>
-          <w:rFonts w:ascii="Courier New" w:hAnsi="Courier New" w:cs="Courier New"/>
-          <w:b/>
-          <w:bCs/>
-          <w:color w:val="000080"/>
-          <w:sz w:val="20"/>
-          <w:szCs w:val="20"/>
-          <w:highlight w:val="white"/>
-        </w:rPr>
-        <w:t>);</w:t>
-      </w:r>
-      <w:r>
-        <w:rPr>
-          <w:rFonts w:ascii="Courier New" w:hAnsi="Courier New" w:cs="Courier New"/>
-          <w:color w:val="000000"/>
-          <w:sz w:val="20"/>
-          <w:szCs w:val="20"/>
-          <w:highlight w:val="white"/>
-        </w:rPr>
-        <w:t xml:space="preserve"> </w:t>
-      </w:r>
-    </w:p>
-    <w:p>
-      <w:pPr>
-        <w:autoSpaceDE w:val="0"/>
-        <w:autoSpaceDN w:val="0"/>
-        <w:adjustRightInd w:val="0"/>
-        <w:spacing w:after="0" w:line="240" w:lineRule="auto"/>
-        <w:rPr>
-          <w:rFonts w:ascii="Courier New" w:hAnsi="Courier New" w:cs="Courier New"/>
-          <w:color w:val="008000"/>
-          <w:sz w:val="20"/>
-          <w:szCs w:val="20"/>
-          <w:highlight w:val="white"/>
-        </w:rPr>
-      </w:pPr>
-      <w:r>
-        <w:rPr>
-          <w:rFonts w:ascii="Courier New" w:hAnsi="Courier New" w:cs="Courier New"/>
-          <w:b/>
-          <w:bCs/>
-          <w:color w:val="0000FF"/>
-          <w:sz w:val="20"/>
-          <w:szCs w:val="20"/>
-          <w:highlight w:val="white"/>
-        </w:rPr>
         <w:t>end</w:t>
       </w:r>
       <w:r>
@@ -9124,6 +9026,63 @@
         </w:rPr>
       </w:pPr>
       <w:r>
+        <w:drawing>
+          <wp:anchor distT="0" distB="0" distL="114300" distR="114300" simplePos="0" relativeHeight="251661312" behindDoc="1" locked="0" layoutInCell="1" allowOverlap="1" wp14:anchorId="4780186B" wp14:editId="56381266">
+            <wp:simplePos x="0" y="0"/>
+            <wp:positionH relativeFrom="column">
+              <wp:posOffset>918210</wp:posOffset>
+            </wp:positionH>
+            <wp:positionV relativeFrom="paragraph">
+              <wp:posOffset>256540</wp:posOffset>
+            </wp:positionV>
+            <wp:extent cx="3947160" cy="3086100"/>
+            <wp:effectExtent l="0" t="0" r="0" b="0"/>
+            <wp:wrapTopAndBottom/>
+            <wp:docPr id="4" name="Picture 4"/>
+            <wp:cNvGraphicFramePr>
+              <a:graphicFrameLocks xmlns:a="http://schemas.openxmlformats.org/drawingml/2006/main" noChangeAspect="1"/>
+            </wp:cNvGraphicFramePr>
+            <a:graphic xmlns:a="http://schemas.openxmlformats.org/drawingml/2006/main">
+              <a:graphicData uri="http://schemas.openxmlformats.org/drawingml/2006/picture">
+                <pic:pic xmlns:pic="http://schemas.openxmlformats.org/drawingml/2006/picture">
+                  <pic:nvPicPr>
+                    <pic:cNvPr id="1" name=""/>
+                    <pic:cNvPicPr/>
+                  </pic:nvPicPr>
+                  <pic:blipFill>
+                    <a:blip r:embed="rId7">
+                      <a:extLst>
+                        <a:ext uri="{28A0092B-C50C-407E-A947-70E740481C1C}">
+                          <a14:useLocalDpi xmlns:a14="http://schemas.microsoft.com/office/drawing/2010/main" val="0"/>
+                        </a:ext>
+                      </a:extLst>
+                    </a:blip>
+                    <a:stretch>
+                      <a:fillRect/>
+                    </a:stretch>
+                  </pic:blipFill>
+                  <pic:spPr>
+                    <a:xfrm>
+                      <a:off x="0" y="0"/>
+                      <a:ext cx="3947160" cy="3086100"/>
+                    </a:xfrm>
+                    <a:prstGeom prst="rect">
+                      <a:avLst/>
+                    </a:prstGeom>
+                  </pic:spPr>
+                </pic:pic>
+              </a:graphicData>
+            </a:graphic>
+            <wp14:sizeRelH relativeFrom="margin">
+              <wp14:pctWidth>0</wp14:pctWidth>
+            </wp14:sizeRelH>
+            <wp14:sizeRelV relativeFrom="margin">
+              <wp14:pctHeight>0</wp14:pctHeight>
+            </wp14:sizeRelV>
+          </wp:anchor>
+        </w:drawing>
+      </w:r>
+      <w:r>
         <w:rPr>
           <w:rFonts w:ascii="Times New Roman" w:hAnsi="Times New Roman" w:cs="Times New Roman"/>
           <w:sz w:val="24"/>
@@ -9147,8 +9106,28 @@
           <w:rFonts w:ascii="Times New Roman" w:hAnsi="Times New Roman" w:cs="Times New Roman"/>
           <w:sz w:val="24"/>
         </w:rPr>
-        <w:t xml:space="preserve"> </w:t>
-      </w:r>
+        <w:tab/>
+      </w:r>
+      <w:r>
+        <w:rPr>
+          <w:rFonts w:ascii="Times New Roman" w:hAnsi="Times New Roman" w:cs="Times New Roman"/>
+          <w:sz w:val="24"/>
+        </w:rPr>
+        <w:tab/>
+        <w:t xml:space="preserve">This is the graph showing the roots at each location from -3 to 3. </w:t>
+      </w:r>
+    </w:p>
+    <w:p>
+      <w:pPr>
+        <w:autoSpaceDE w:val="0"/>
+        <w:autoSpaceDN w:val="0"/>
+        <w:adjustRightInd w:val="0"/>
+        <w:spacing w:after="0" w:line="240" w:lineRule="auto"/>
+        <w:rPr>
+          <w:rFonts w:ascii="Times New Roman" w:hAnsi="Times New Roman" w:cs="Times New Roman"/>
+          <w:sz w:val="24"/>
+        </w:rPr>
+      </w:pPr>
     </w:p>
     <w:p>
       <w:pPr>
@@ -9421,18 +9400,7 @@
           <w:szCs w:val="20"/>
           <w:highlight w:val="white"/>
         </w:rPr>
-        <w:t xml:space="preserve"> </w:t>
-      </w:r>
-      <w:proofErr w:type="gramStart"/>
-      <w:r>
-        <w:rPr>
-          <w:rFonts w:ascii="Courier New" w:hAnsi="Courier New" w:cs="Courier New"/>
-          <w:color w:val="000000"/>
-          <w:sz w:val="20"/>
-          <w:szCs w:val="20"/>
-          <w:highlight w:val="white"/>
-        </w:rPr>
-        <w:t>Bisection</w:t>
+        <w:t xml:space="preserve"> Bisection</w:t>
       </w:r>
       <w:r>
         <w:rPr>
@@ -9447,7 +9415,6 @@
         <w:t>(</w:t>
       </w:r>
       <w:proofErr w:type="spellStart"/>
-      <w:proofErr w:type="gramEnd"/>
       <w:r>
         <w:rPr>
           <w:rFonts w:ascii="Courier New" w:hAnsi="Courier New" w:cs="Courier New"/>
@@ -9745,7 +9712,6 @@
         <w:t xml:space="preserve"> </w:t>
       </w:r>
       <w:proofErr w:type="spellStart"/>
-      <w:proofErr w:type="gramStart"/>
       <w:r>
         <w:rPr>
           <w:rFonts w:ascii="Courier New" w:hAnsi="Courier New" w:cs="Courier New"/>
@@ -9769,7 +9735,6 @@
         </w:rPr>
         <w:t>(</w:t>
       </w:r>
-      <w:proofErr w:type="gramEnd"/>
       <w:r>
         <w:rPr>
           <w:rFonts w:ascii="Courier New" w:hAnsi="Courier New" w:cs="Courier New"/>
@@ -9972,61 +9937,44 @@
           <w:rFonts w:ascii="Times New Roman" w:hAnsi="Times New Roman" w:cs="Times New Roman"/>
           <w:sz w:val="24"/>
         </w:rPr>
-        <w:t xml:space="preserve">. As shown, even with all of the additional “advantages”, </w:t>
-      </w:r>
-      <w:proofErr w:type="gramStart"/>
-      <w:r>
-        <w:rPr>
-          <w:rFonts w:ascii="Times New Roman" w:hAnsi="Times New Roman" w:cs="Times New Roman"/>
-          <w:sz w:val="24"/>
-        </w:rPr>
-        <w:t>the  Newton</w:t>
-      </w:r>
-      <w:proofErr w:type="gramEnd"/>
-      <w:r>
-        <w:rPr>
-          <w:rFonts w:ascii="Times New Roman" w:hAnsi="Times New Roman" w:cs="Times New Roman"/>
-          <w:sz w:val="24"/>
-        </w:rPr>
-        <w:t xml:space="preserve"> Raphson root finding method is still 4x faster at obtaining the root. This was a big difference in time taken. </w:t>
-      </w:r>
-    </w:p>
-    <w:p>
-      <w:pPr>
-        <w:autoSpaceDE w:val="0"/>
-        <w:autoSpaceDN w:val="0"/>
-        <w:adjustRightInd w:val="0"/>
-        <w:spacing w:after="0" w:line="240" w:lineRule="auto"/>
-        <w:rPr>
-          <w:rFonts w:ascii="Times New Roman" w:hAnsi="Times New Roman" w:cs="Times New Roman"/>
-          <w:sz w:val="24"/>
-        </w:rPr>
-      </w:pPr>
-      <w:r>
-        <w:rPr>
-          <w:rFonts w:ascii="Times New Roman" w:hAnsi="Times New Roman" w:cs="Times New Roman"/>
-          <w:sz w:val="24"/>
-        </w:rPr>
-        <w:t xml:space="preserve"> </w:t>
-      </w:r>
-    </w:p>
-    <w:p>
-      <w:pPr>
-        <w:autoSpaceDE w:val="0"/>
-        <w:autoSpaceDN w:val="0"/>
-        <w:adjustRightInd w:val="0"/>
-        <w:spacing w:after="0" w:line="240" w:lineRule="auto"/>
-        <w:rPr>
-          <w:rFonts w:ascii="Times New Roman" w:hAnsi="Times New Roman" w:cs="Times New Roman"/>
-          <w:sz w:val="24"/>
-        </w:rPr>
-      </w:pPr>
-      <w:r>
-        <w:rPr>
-          <w:rFonts w:ascii="Times New Roman" w:hAnsi="Times New Roman" w:cs="Times New Roman"/>
-          <w:sz w:val="24"/>
-        </w:rPr>
-        <w:lastRenderedPageBreak/>
+        <w:t xml:space="preserve">. As shown, even with all of the additional “advantages”, the  Newton Raphson root finding method is still 4x faster at obtaining the root. This was a big difference in time taken. </w:t>
+      </w:r>
+    </w:p>
+    <w:p>
+      <w:pPr>
+        <w:autoSpaceDE w:val="0"/>
+        <w:autoSpaceDN w:val="0"/>
+        <w:adjustRightInd w:val="0"/>
+        <w:spacing w:after="0" w:line="240" w:lineRule="auto"/>
+        <w:rPr>
+          <w:rFonts w:ascii="Times New Roman" w:hAnsi="Times New Roman" w:cs="Times New Roman"/>
+          <w:sz w:val="24"/>
+        </w:rPr>
+      </w:pPr>
+      <w:r>
+        <w:rPr>
+          <w:rFonts w:ascii="Times New Roman" w:hAnsi="Times New Roman" w:cs="Times New Roman"/>
+          <w:sz w:val="24"/>
+        </w:rPr>
+        <w:t xml:space="preserve"> </w:t>
+      </w:r>
+    </w:p>
+    <w:p>
+      <w:pPr>
+        <w:autoSpaceDE w:val="0"/>
+        <w:autoSpaceDN w:val="0"/>
+        <w:adjustRightInd w:val="0"/>
+        <w:spacing w:after="0" w:line="240" w:lineRule="auto"/>
+        <w:rPr>
+          <w:rFonts w:ascii="Times New Roman" w:hAnsi="Times New Roman" w:cs="Times New Roman"/>
+          <w:sz w:val="24"/>
+        </w:rPr>
+      </w:pPr>
+      <w:r>
+        <w:rPr>
+          <w:rFonts w:ascii="Times New Roman" w:hAnsi="Times New Roman" w:cs="Times New Roman"/>
+          <w:sz w:val="24"/>
+        </w:rPr>
         <w:t>Problem 3)</w:t>
       </w:r>
     </w:p>
@@ -10048,6 +9996,73 @@
       </w:pPr>
       <w:r>
         <w:rPr>
+          <w:noProof/>
+        </w:rPr>
+        <w:drawing>
+          <wp:anchor distT="0" distB="0" distL="114300" distR="114300" simplePos="0" relativeHeight="251658240" behindDoc="1" locked="0" layoutInCell="1" allowOverlap="1" wp14:anchorId="1A9BA67A" wp14:editId="13B04AE5">
+            <wp:simplePos x="0" y="0"/>
+            <wp:positionH relativeFrom="column">
+              <wp:posOffset>217170</wp:posOffset>
+            </wp:positionH>
+            <wp:positionV relativeFrom="paragraph">
+              <wp:posOffset>226060</wp:posOffset>
+            </wp:positionV>
+            <wp:extent cx="5200015" cy="3981450"/>
+            <wp:effectExtent l="0" t="0" r="635" b="0"/>
+            <wp:wrapTopAndBottom/>
+            <wp:docPr id="1" name="Picture 1"/>
+            <wp:cNvGraphicFramePr>
+              <a:graphicFrameLocks xmlns:a="http://schemas.openxmlformats.org/drawingml/2006/main" noChangeAspect="1"/>
+            </wp:cNvGraphicFramePr>
+            <a:graphic xmlns:a="http://schemas.openxmlformats.org/drawingml/2006/main">
+              <a:graphicData uri="http://schemas.openxmlformats.org/drawingml/2006/picture">
+                <pic:pic xmlns:pic="http://schemas.openxmlformats.org/drawingml/2006/picture">
+                  <pic:nvPicPr>
+                    <pic:cNvPr id="1" name=""/>
+                    <pic:cNvPicPr/>
+                  </pic:nvPicPr>
+                  <pic:blipFill>
+                    <a:blip r:embed="rId8">
+                      <a:extLst>
+                        <a:ext uri="{28A0092B-C50C-407E-A947-70E740481C1C}">
+                          <a14:useLocalDpi xmlns:a14="http://schemas.microsoft.com/office/drawing/2010/main" val="0"/>
+                        </a:ext>
+                      </a:extLst>
+                    </a:blip>
+                    <a:stretch>
+                      <a:fillRect/>
+                    </a:stretch>
+                  </pic:blipFill>
+                  <pic:spPr>
+                    <a:xfrm>
+                      <a:off x="0" y="0"/>
+                      <a:ext cx="5200015" cy="3981450"/>
+                    </a:xfrm>
+                    <a:prstGeom prst="rect">
+                      <a:avLst/>
+                    </a:prstGeom>
+                  </pic:spPr>
+                </pic:pic>
+              </a:graphicData>
+            </a:graphic>
+            <wp14:sizeRelH relativeFrom="margin">
+              <wp14:pctWidth>0</wp14:pctWidth>
+            </wp14:sizeRelH>
+            <wp14:sizeRelV relativeFrom="margin">
+              <wp14:pctHeight>0</wp14:pctHeight>
+            </wp14:sizeRelV>
+          </wp:anchor>
+        </w:drawing>
+      </w:r>
+      <w:r>
+        <w:rPr>
+          <w:rFonts w:ascii="Times New Roman" w:hAnsi="Times New Roman" w:cs="Times New Roman"/>
+          <w:sz w:val="24"/>
+        </w:rPr>
+        <w:t xml:space="preserve">Task: </w:t>
+      </w:r>
+      <w:r>
+        <w:rPr>
           <w:rFonts w:ascii="Times New Roman" w:hAnsi="Times New Roman" w:cs="Times New Roman"/>
           <w:sz w:val="24"/>
         </w:rPr>
@@ -10060,12 +10075,1103 @@
         <w:autoSpaceDN w:val="0"/>
         <w:adjustRightInd w:val="0"/>
         <w:spacing w:after="0" w:line="240" w:lineRule="auto"/>
-        <w:ind w:left="360"/>
-        <w:rPr>
-          <w:rFonts w:ascii="Times New Roman" w:hAnsi="Times New Roman" w:cs="Times New Roman"/>
-          <w:sz w:val="24"/>
-        </w:rPr>
-      </w:pPr>
+        <w:ind w:firstLine="360"/>
+        <w:rPr>
+          <w:rFonts w:ascii="Times New Roman" w:hAnsi="Times New Roman" w:cs="Times New Roman"/>
+          <w:sz w:val="24"/>
+        </w:rPr>
+      </w:pPr>
+      <w:r>
+        <w:rPr>
+          <w:rFonts w:ascii="Times New Roman" w:hAnsi="Times New Roman" w:cs="Times New Roman"/>
+          <w:sz w:val="24"/>
+        </w:rPr>
+        <w:t xml:space="preserve">This is my function for the Forward Euler Function. Comments show what it does. </w:t>
+      </w:r>
+    </w:p>
+    <w:p>
+      <w:pPr>
+        <w:autoSpaceDE w:val="0"/>
+        <w:autoSpaceDN w:val="0"/>
+        <w:adjustRightInd w:val="0"/>
+        <w:spacing w:after="0" w:line="240" w:lineRule="auto"/>
+        <w:ind w:firstLine="360"/>
+        <w:rPr>
+          <w:rFonts w:ascii="Times New Roman" w:hAnsi="Times New Roman" w:cs="Times New Roman"/>
+          <w:sz w:val="24"/>
+        </w:rPr>
+      </w:pPr>
+    </w:p>
+    <w:p>
+      <w:pPr>
+        <w:pStyle w:val="ListParagraph"/>
+        <w:numPr>
+          <w:ilvl w:val="0"/>
+          <w:numId w:val="7"/>
+        </w:numPr>
+        <w:autoSpaceDE w:val="0"/>
+        <w:autoSpaceDN w:val="0"/>
+        <w:adjustRightInd w:val="0"/>
+        <w:spacing w:after="0" w:line="240" w:lineRule="auto"/>
+        <w:rPr>
+          <w:rFonts w:ascii="Times New Roman" w:hAnsi="Times New Roman" w:cs="Times New Roman"/>
+          <w:sz w:val="24"/>
+        </w:rPr>
+      </w:pPr>
+      <w:r>
+        <w:lastRenderedPageBreak/>
+        <w:drawing>
+          <wp:anchor distT="0" distB="0" distL="114300" distR="114300" simplePos="0" relativeHeight="251659264" behindDoc="1" locked="0" layoutInCell="1" allowOverlap="1" wp14:anchorId="4D3B1194" wp14:editId="15DCFF6A">
+            <wp:simplePos x="0" y="0"/>
+            <wp:positionH relativeFrom="margin">
+              <wp:align>center</wp:align>
+            </wp:positionH>
+            <wp:positionV relativeFrom="paragraph">
+              <wp:posOffset>224790</wp:posOffset>
+            </wp:positionV>
+            <wp:extent cx="5410200" cy="4802505"/>
+            <wp:effectExtent l="0" t="0" r="0" b="0"/>
+            <wp:wrapTopAndBottom/>
+            <wp:docPr id="2" name="Picture 2"/>
+            <wp:cNvGraphicFramePr>
+              <a:graphicFrameLocks xmlns:a="http://schemas.openxmlformats.org/drawingml/2006/main" noChangeAspect="1"/>
+            </wp:cNvGraphicFramePr>
+            <a:graphic xmlns:a="http://schemas.openxmlformats.org/drawingml/2006/main">
+              <a:graphicData uri="http://schemas.openxmlformats.org/drawingml/2006/picture">
+                <pic:pic xmlns:pic="http://schemas.openxmlformats.org/drawingml/2006/picture">
+                  <pic:nvPicPr>
+                    <pic:cNvPr id="1" name=""/>
+                    <pic:cNvPicPr/>
+                  </pic:nvPicPr>
+                  <pic:blipFill>
+                    <a:blip r:embed="rId9">
+                      <a:extLst>
+                        <a:ext uri="{28A0092B-C50C-407E-A947-70E740481C1C}">
+                          <a14:useLocalDpi xmlns:a14="http://schemas.microsoft.com/office/drawing/2010/main" val="0"/>
+                        </a:ext>
+                      </a:extLst>
+                    </a:blip>
+                    <a:stretch>
+                      <a:fillRect/>
+                    </a:stretch>
+                  </pic:blipFill>
+                  <pic:spPr>
+                    <a:xfrm>
+                      <a:off x="0" y="0"/>
+                      <a:ext cx="5410200" cy="4802505"/>
+                    </a:xfrm>
+                    <a:prstGeom prst="rect">
+                      <a:avLst/>
+                    </a:prstGeom>
+                  </pic:spPr>
+                </pic:pic>
+              </a:graphicData>
+            </a:graphic>
+            <wp14:sizeRelH relativeFrom="margin">
+              <wp14:pctWidth>0</wp14:pctWidth>
+            </wp14:sizeRelH>
+            <wp14:sizeRelV relativeFrom="margin">
+              <wp14:pctHeight>0</wp14:pctHeight>
+            </wp14:sizeRelV>
+          </wp:anchor>
+        </w:drawing>
+      </w:r>
+      <w:r>
+        <w:rPr>
+          <w:rFonts w:ascii="Times New Roman" w:hAnsi="Times New Roman" w:cs="Times New Roman"/>
+          <w:sz w:val="24"/>
+        </w:rPr>
+        <w:t xml:space="preserve">Task: </w:t>
+      </w:r>
+      <w:r>
+        <w:rPr>
+          <w:rFonts w:ascii="Times New Roman" w:hAnsi="Times New Roman" w:cs="Times New Roman"/>
+          <w:sz w:val="24"/>
+        </w:rPr>
+        <w:t xml:space="preserve">Create a Backwards Euler function. </w:t>
+      </w:r>
+    </w:p>
+    <w:p>
+      <w:pPr>
+        <w:pStyle w:val="ListParagraph"/>
+        <w:autoSpaceDE w:val="0"/>
+        <w:autoSpaceDN w:val="0"/>
+        <w:adjustRightInd w:val="0"/>
+        <w:spacing w:after="0" w:line="240" w:lineRule="auto"/>
+        <w:rPr>
+          <w:rFonts w:ascii="Times New Roman" w:hAnsi="Times New Roman" w:cs="Times New Roman"/>
+          <w:sz w:val="24"/>
+        </w:rPr>
+      </w:pPr>
+      <w:r>
+        <w:rPr>
+          <w:rFonts w:ascii="Times New Roman" w:hAnsi="Times New Roman" w:cs="Times New Roman"/>
+          <w:sz w:val="24"/>
+        </w:rPr>
+        <w:t xml:space="preserve">This is the backwards </w:t>
+      </w:r>
+      <w:proofErr w:type="spellStart"/>
+      <w:r>
+        <w:rPr>
+          <w:rFonts w:ascii="Times New Roman" w:hAnsi="Times New Roman" w:cs="Times New Roman"/>
+          <w:sz w:val="24"/>
+        </w:rPr>
+        <w:t>euler</w:t>
+      </w:r>
+      <w:proofErr w:type="spellEnd"/>
+      <w:r>
+        <w:rPr>
+          <w:rFonts w:ascii="Times New Roman" w:hAnsi="Times New Roman" w:cs="Times New Roman"/>
+          <w:sz w:val="24"/>
+        </w:rPr>
+        <w:t xml:space="preserve"> function. The comments describe the code above</w:t>
+      </w:r>
+      <w:r>
+        <w:rPr>
+          <w:rFonts w:ascii="Times New Roman" w:hAnsi="Times New Roman" w:cs="Times New Roman"/>
+          <w:sz w:val="24"/>
+        </w:rPr>
+        <w:t>.</w:t>
+      </w:r>
+    </w:p>
+    <w:p>
+      <w:pPr>
+        <w:pStyle w:val="ListParagraph"/>
+        <w:autoSpaceDE w:val="0"/>
+        <w:autoSpaceDN w:val="0"/>
+        <w:adjustRightInd w:val="0"/>
+        <w:spacing w:after="0" w:line="240" w:lineRule="auto"/>
+        <w:rPr>
+          <w:rFonts w:ascii="Times New Roman" w:hAnsi="Times New Roman" w:cs="Times New Roman"/>
+          <w:sz w:val="24"/>
+        </w:rPr>
+      </w:pPr>
+    </w:p>
+    <w:p>
+      <w:pPr>
+        <w:pStyle w:val="ListParagraph"/>
+        <w:autoSpaceDE w:val="0"/>
+        <w:autoSpaceDN w:val="0"/>
+        <w:adjustRightInd w:val="0"/>
+        <w:spacing w:after="0" w:line="240" w:lineRule="auto"/>
+        <w:rPr>
+          <w:rFonts w:ascii="Times New Roman" w:hAnsi="Times New Roman" w:cs="Times New Roman"/>
+          <w:sz w:val="24"/>
+        </w:rPr>
+      </w:pPr>
+    </w:p>
+    <w:p>
+      <w:pPr>
+        <w:pStyle w:val="ListParagraph"/>
+        <w:autoSpaceDE w:val="0"/>
+        <w:autoSpaceDN w:val="0"/>
+        <w:adjustRightInd w:val="0"/>
+        <w:spacing w:after="0" w:line="240" w:lineRule="auto"/>
+        <w:rPr>
+          <w:rFonts w:ascii="Times New Roman" w:hAnsi="Times New Roman" w:cs="Times New Roman"/>
+          <w:sz w:val="24"/>
+        </w:rPr>
+      </w:pPr>
+    </w:p>
+    <w:p>
+      <w:pPr>
+        <w:pStyle w:val="ListParagraph"/>
+        <w:autoSpaceDE w:val="0"/>
+        <w:autoSpaceDN w:val="0"/>
+        <w:adjustRightInd w:val="0"/>
+        <w:spacing w:after="0" w:line="240" w:lineRule="auto"/>
+        <w:rPr>
+          <w:rFonts w:ascii="Times New Roman" w:hAnsi="Times New Roman" w:cs="Times New Roman"/>
+          <w:sz w:val="24"/>
+        </w:rPr>
+      </w:pPr>
+    </w:p>
+    <w:p>
+      <w:pPr>
+        <w:pStyle w:val="ListParagraph"/>
+        <w:autoSpaceDE w:val="0"/>
+        <w:autoSpaceDN w:val="0"/>
+        <w:adjustRightInd w:val="0"/>
+        <w:spacing w:after="0" w:line="240" w:lineRule="auto"/>
+        <w:rPr>
+          <w:rFonts w:ascii="Times New Roman" w:hAnsi="Times New Roman" w:cs="Times New Roman"/>
+          <w:sz w:val="24"/>
+        </w:rPr>
+      </w:pPr>
+    </w:p>
+    <w:p>
+      <w:pPr>
+        <w:pStyle w:val="ListParagraph"/>
+        <w:autoSpaceDE w:val="0"/>
+        <w:autoSpaceDN w:val="0"/>
+        <w:adjustRightInd w:val="0"/>
+        <w:spacing w:after="0" w:line="240" w:lineRule="auto"/>
+        <w:rPr>
+          <w:rFonts w:ascii="Times New Roman" w:hAnsi="Times New Roman" w:cs="Times New Roman"/>
+          <w:sz w:val="24"/>
+        </w:rPr>
+      </w:pPr>
+    </w:p>
+    <w:p>
+      <w:pPr>
+        <w:pStyle w:val="ListParagraph"/>
+        <w:autoSpaceDE w:val="0"/>
+        <w:autoSpaceDN w:val="0"/>
+        <w:adjustRightInd w:val="0"/>
+        <w:spacing w:after="0" w:line="240" w:lineRule="auto"/>
+        <w:rPr>
+          <w:rFonts w:ascii="Times New Roman" w:hAnsi="Times New Roman" w:cs="Times New Roman"/>
+          <w:sz w:val="24"/>
+        </w:rPr>
+      </w:pPr>
+    </w:p>
+    <w:p>
+      <w:pPr>
+        <w:pStyle w:val="ListParagraph"/>
+        <w:autoSpaceDE w:val="0"/>
+        <w:autoSpaceDN w:val="0"/>
+        <w:adjustRightInd w:val="0"/>
+        <w:spacing w:after="0" w:line="240" w:lineRule="auto"/>
+        <w:rPr>
+          <w:rFonts w:ascii="Times New Roman" w:hAnsi="Times New Roman" w:cs="Times New Roman"/>
+          <w:sz w:val="24"/>
+        </w:rPr>
+      </w:pPr>
+    </w:p>
+    <w:p>
+      <w:pPr>
+        <w:pStyle w:val="ListParagraph"/>
+        <w:autoSpaceDE w:val="0"/>
+        <w:autoSpaceDN w:val="0"/>
+        <w:adjustRightInd w:val="0"/>
+        <w:spacing w:after="0" w:line="240" w:lineRule="auto"/>
+        <w:rPr>
+          <w:rFonts w:ascii="Times New Roman" w:hAnsi="Times New Roman" w:cs="Times New Roman"/>
+          <w:sz w:val="24"/>
+        </w:rPr>
+      </w:pPr>
+    </w:p>
+    <w:p>
+      <w:pPr>
+        <w:pStyle w:val="ListParagraph"/>
+        <w:autoSpaceDE w:val="0"/>
+        <w:autoSpaceDN w:val="0"/>
+        <w:adjustRightInd w:val="0"/>
+        <w:spacing w:after="0" w:line="240" w:lineRule="auto"/>
+        <w:rPr>
+          <w:rFonts w:ascii="Times New Roman" w:hAnsi="Times New Roman" w:cs="Times New Roman"/>
+          <w:sz w:val="24"/>
+        </w:rPr>
+      </w:pPr>
+    </w:p>
+    <w:p>
+      <w:pPr>
+        <w:pStyle w:val="ListParagraph"/>
+        <w:autoSpaceDE w:val="0"/>
+        <w:autoSpaceDN w:val="0"/>
+        <w:adjustRightInd w:val="0"/>
+        <w:spacing w:after="0" w:line="240" w:lineRule="auto"/>
+        <w:rPr>
+          <w:rFonts w:ascii="Times New Roman" w:hAnsi="Times New Roman" w:cs="Times New Roman"/>
+          <w:sz w:val="24"/>
+        </w:rPr>
+      </w:pPr>
+    </w:p>
+    <w:p>
+      <w:pPr>
+        <w:pStyle w:val="ListParagraph"/>
+        <w:autoSpaceDE w:val="0"/>
+        <w:autoSpaceDN w:val="0"/>
+        <w:adjustRightInd w:val="0"/>
+        <w:spacing w:after="0" w:line="240" w:lineRule="auto"/>
+        <w:rPr>
+          <w:rFonts w:ascii="Times New Roman" w:hAnsi="Times New Roman" w:cs="Times New Roman"/>
+          <w:sz w:val="24"/>
+        </w:rPr>
+      </w:pPr>
+    </w:p>
+    <w:p>
+      <w:pPr>
+        <w:pStyle w:val="ListParagraph"/>
+        <w:autoSpaceDE w:val="0"/>
+        <w:autoSpaceDN w:val="0"/>
+        <w:adjustRightInd w:val="0"/>
+        <w:spacing w:after="0" w:line="240" w:lineRule="auto"/>
+        <w:rPr>
+          <w:rFonts w:ascii="Times New Roman" w:hAnsi="Times New Roman" w:cs="Times New Roman"/>
+          <w:sz w:val="24"/>
+        </w:rPr>
+      </w:pPr>
+    </w:p>
+    <w:p>
+      <w:pPr>
+        <w:pStyle w:val="ListParagraph"/>
+        <w:autoSpaceDE w:val="0"/>
+        <w:autoSpaceDN w:val="0"/>
+        <w:adjustRightInd w:val="0"/>
+        <w:spacing w:after="0" w:line="240" w:lineRule="auto"/>
+        <w:rPr>
+          <w:rFonts w:ascii="Times New Roman" w:hAnsi="Times New Roman" w:cs="Times New Roman"/>
+          <w:sz w:val="24"/>
+        </w:rPr>
+      </w:pPr>
+    </w:p>
+    <w:p>
+      <w:pPr>
+        <w:pStyle w:val="ListParagraph"/>
+        <w:autoSpaceDE w:val="0"/>
+        <w:autoSpaceDN w:val="0"/>
+        <w:adjustRightInd w:val="0"/>
+        <w:spacing w:after="0" w:line="240" w:lineRule="auto"/>
+        <w:rPr>
+          <w:rFonts w:ascii="Times New Roman" w:hAnsi="Times New Roman" w:cs="Times New Roman"/>
+          <w:sz w:val="24"/>
+        </w:rPr>
+      </w:pPr>
+    </w:p>
+    <w:p>
+      <w:pPr>
+        <w:pStyle w:val="ListParagraph"/>
+        <w:autoSpaceDE w:val="0"/>
+        <w:autoSpaceDN w:val="0"/>
+        <w:adjustRightInd w:val="0"/>
+        <w:spacing w:after="0" w:line="240" w:lineRule="auto"/>
+        <w:rPr>
+          <w:rFonts w:ascii="Times New Roman" w:hAnsi="Times New Roman" w:cs="Times New Roman"/>
+          <w:sz w:val="24"/>
+        </w:rPr>
+      </w:pPr>
+    </w:p>
+    <w:p>
+      <w:pPr>
+        <w:pStyle w:val="ListParagraph"/>
+        <w:numPr>
+          <w:ilvl w:val="0"/>
+          <w:numId w:val="7"/>
+        </w:numPr>
+        <w:autoSpaceDE w:val="0"/>
+        <w:autoSpaceDN w:val="0"/>
+        <w:adjustRightInd w:val="0"/>
+        <w:spacing w:after="0" w:line="240" w:lineRule="auto"/>
+        <w:rPr>
+          <w:rFonts w:ascii="Times New Roman" w:hAnsi="Times New Roman" w:cs="Times New Roman"/>
+          <w:sz w:val="24"/>
+        </w:rPr>
+      </w:pPr>
+      <w:r>
+        <w:lastRenderedPageBreak/>
+        <w:drawing>
+          <wp:anchor distT="0" distB="0" distL="114300" distR="114300" simplePos="0" relativeHeight="251660288" behindDoc="1" locked="0" layoutInCell="1" allowOverlap="1" wp14:anchorId="1FD42A1A" wp14:editId="67CDFE19">
+            <wp:simplePos x="0" y="0"/>
+            <wp:positionH relativeFrom="margin">
+              <wp:align>center</wp:align>
+            </wp:positionH>
+            <wp:positionV relativeFrom="paragraph">
+              <wp:posOffset>354330</wp:posOffset>
+            </wp:positionV>
+            <wp:extent cx="4528820" cy="3928110"/>
+            <wp:effectExtent l="0" t="0" r="5080" b="0"/>
+            <wp:wrapTopAndBottom/>
+            <wp:docPr id="3" name="Picture 3"/>
+            <wp:cNvGraphicFramePr>
+              <a:graphicFrameLocks xmlns:a="http://schemas.openxmlformats.org/drawingml/2006/main" noChangeAspect="1"/>
+            </wp:cNvGraphicFramePr>
+            <a:graphic xmlns:a="http://schemas.openxmlformats.org/drawingml/2006/main">
+              <a:graphicData uri="http://schemas.openxmlformats.org/drawingml/2006/picture">
+                <pic:pic xmlns:pic="http://schemas.openxmlformats.org/drawingml/2006/picture">
+                  <pic:nvPicPr>
+                    <pic:cNvPr id="1" name=""/>
+                    <pic:cNvPicPr/>
+                  </pic:nvPicPr>
+                  <pic:blipFill>
+                    <a:blip r:embed="rId10">
+                      <a:extLst>
+                        <a:ext uri="{28A0092B-C50C-407E-A947-70E740481C1C}">
+                          <a14:useLocalDpi xmlns:a14="http://schemas.microsoft.com/office/drawing/2010/main" val="0"/>
+                        </a:ext>
+                      </a:extLst>
+                    </a:blip>
+                    <a:stretch>
+                      <a:fillRect/>
+                    </a:stretch>
+                  </pic:blipFill>
+                  <pic:spPr>
+                    <a:xfrm>
+                      <a:off x="0" y="0"/>
+                      <a:ext cx="4528820" cy="3928110"/>
+                    </a:xfrm>
+                    <a:prstGeom prst="rect">
+                      <a:avLst/>
+                    </a:prstGeom>
+                  </pic:spPr>
+                </pic:pic>
+              </a:graphicData>
+            </a:graphic>
+            <wp14:sizeRelH relativeFrom="margin">
+              <wp14:pctWidth>0</wp14:pctWidth>
+            </wp14:sizeRelH>
+            <wp14:sizeRelV relativeFrom="margin">
+              <wp14:pctHeight>0</wp14:pctHeight>
+            </wp14:sizeRelV>
+          </wp:anchor>
+        </w:drawing>
+      </w:r>
+      <w:r>
+        <w:rPr>
+          <w:rFonts w:ascii="Times New Roman" w:hAnsi="Times New Roman" w:cs="Times New Roman"/>
+          <w:sz w:val="24"/>
+        </w:rPr>
+        <w:t xml:space="preserve">Task: </w:t>
+      </w:r>
+      <w:r>
+        <w:rPr>
+          <w:rFonts w:ascii="Times New Roman" w:hAnsi="Times New Roman" w:cs="Times New Roman"/>
+          <w:sz w:val="24"/>
+        </w:rPr>
+        <w:t xml:space="preserve">Use the function given, and plot the result of Forward Euler with different step sizes. </w:t>
+      </w:r>
+    </w:p>
+    <w:p>
+      <w:pPr>
+        <w:pStyle w:val="ListParagraph"/>
+        <w:autoSpaceDE w:val="0"/>
+        <w:autoSpaceDN w:val="0"/>
+        <w:adjustRightInd w:val="0"/>
+        <w:spacing w:after="0" w:line="240" w:lineRule="auto"/>
+        <w:rPr>
+          <w:rFonts w:ascii="Times New Roman" w:hAnsi="Times New Roman" w:cs="Times New Roman"/>
+          <w:sz w:val="24"/>
+        </w:rPr>
+      </w:pPr>
+      <w:r>
+        <w:rPr>
+          <w:noProof/>
+        </w:rPr>
+        <w:drawing>
+          <wp:anchor distT="0" distB="0" distL="114300" distR="114300" simplePos="0" relativeHeight="251662336" behindDoc="0" locked="0" layoutInCell="1" allowOverlap="1" wp14:anchorId="236D0B12" wp14:editId="346C2DDF">
+            <wp:simplePos x="0" y="0"/>
+            <wp:positionH relativeFrom="margin">
+              <wp:posOffset>2312670</wp:posOffset>
+            </wp:positionH>
+            <wp:positionV relativeFrom="paragraph">
+              <wp:posOffset>4229735</wp:posOffset>
+            </wp:positionV>
+            <wp:extent cx="4225290" cy="3274695"/>
+            <wp:effectExtent l="0" t="0" r="3810" b="1905"/>
+            <wp:wrapSquare wrapText="bothSides"/>
+            <wp:docPr id="5" name="Picture 5"/>
+            <wp:cNvGraphicFramePr>
+              <a:graphicFrameLocks xmlns:a="http://schemas.openxmlformats.org/drawingml/2006/main" noChangeAspect="1"/>
+            </wp:cNvGraphicFramePr>
+            <a:graphic xmlns:a="http://schemas.openxmlformats.org/drawingml/2006/main">
+              <a:graphicData uri="http://schemas.openxmlformats.org/drawingml/2006/picture">
+                <pic:pic xmlns:pic="http://schemas.openxmlformats.org/drawingml/2006/picture">
+                  <pic:nvPicPr>
+                    <pic:cNvPr id="1" name=""/>
+                    <pic:cNvPicPr/>
+                  </pic:nvPicPr>
+                  <pic:blipFill>
+                    <a:blip r:embed="rId11">
+                      <a:extLst>
+                        <a:ext uri="{28A0092B-C50C-407E-A947-70E740481C1C}">
+                          <a14:useLocalDpi xmlns:a14="http://schemas.microsoft.com/office/drawing/2010/main" val="0"/>
+                        </a:ext>
+                      </a:extLst>
+                    </a:blip>
+                    <a:stretch>
+                      <a:fillRect/>
+                    </a:stretch>
+                  </pic:blipFill>
+                  <pic:spPr>
+                    <a:xfrm>
+                      <a:off x="0" y="0"/>
+                      <a:ext cx="4225290" cy="3274695"/>
+                    </a:xfrm>
+                    <a:prstGeom prst="rect">
+                      <a:avLst/>
+                    </a:prstGeom>
+                  </pic:spPr>
+                </pic:pic>
+              </a:graphicData>
+            </a:graphic>
+            <wp14:sizeRelH relativeFrom="margin">
+              <wp14:pctWidth>0</wp14:pctWidth>
+            </wp14:sizeRelH>
+            <wp14:sizeRelV relativeFrom="margin">
+              <wp14:pctHeight>0</wp14:pctHeight>
+            </wp14:sizeRelV>
+          </wp:anchor>
+        </w:drawing>
+      </w:r>
+      <w:r>
+        <w:rPr>
+          <w:rFonts w:ascii="Times New Roman" w:hAnsi="Times New Roman" w:cs="Times New Roman"/>
+          <w:sz w:val="24"/>
+        </w:rPr>
+        <w:t>This is the code used to plot the 3 different Forward Euler functions. As shown, the steps sizes are 0.2, 0.25, and 0.1.</w:t>
+      </w:r>
+    </w:p>
+    <w:p>
+      <w:pPr>
+        <w:pStyle w:val="ListParagraph"/>
+        <w:autoSpaceDE w:val="0"/>
+        <w:autoSpaceDN w:val="0"/>
+        <w:adjustRightInd w:val="0"/>
+        <w:spacing w:after="0" w:line="240" w:lineRule="auto"/>
+        <w:rPr>
+          <w:rFonts w:ascii="Times New Roman" w:hAnsi="Times New Roman" w:cs="Times New Roman"/>
+          <w:sz w:val="24"/>
+        </w:rPr>
+      </w:pPr>
+    </w:p>
+    <w:p>
+      <w:pPr>
+        <w:pStyle w:val="ListParagraph"/>
+        <w:autoSpaceDE w:val="0"/>
+        <w:autoSpaceDN w:val="0"/>
+        <w:adjustRightInd w:val="0"/>
+        <w:spacing w:after="0" w:line="240" w:lineRule="auto"/>
+        <w:rPr>
+          <w:rFonts w:ascii="Times New Roman" w:hAnsi="Times New Roman" w:cs="Times New Roman"/>
+          <w:sz w:val="24"/>
+        </w:rPr>
+      </w:pPr>
+    </w:p>
+    <w:p>
+      <w:pPr>
+        <w:pStyle w:val="ListParagraph"/>
+        <w:autoSpaceDE w:val="0"/>
+        <w:autoSpaceDN w:val="0"/>
+        <w:adjustRightInd w:val="0"/>
+        <w:spacing w:after="0" w:line="240" w:lineRule="auto"/>
+        <w:rPr>
+          <w:rFonts w:ascii="Times New Roman" w:hAnsi="Times New Roman" w:cs="Times New Roman"/>
+          <w:sz w:val="24"/>
+        </w:rPr>
+      </w:pPr>
+    </w:p>
+    <w:p>
+      <w:pPr>
+        <w:pStyle w:val="ListParagraph"/>
+        <w:autoSpaceDE w:val="0"/>
+        <w:autoSpaceDN w:val="0"/>
+        <w:adjustRightInd w:val="0"/>
+        <w:spacing w:after="0" w:line="240" w:lineRule="auto"/>
+        <w:rPr>
+          <w:rFonts w:ascii="Times New Roman" w:hAnsi="Times New Roman" w:cs="Times New Roman"/>
+          <w:sz w:val="24"/>
+        </w:rPr>
+      </w:pPr>
+    </w:p>
+    <w:p>
+      <w:pPr>
+        <w:pStyle w:val="ListParagraph"/>
+        <w:autoSpaceDE w:val="0"/>
+        <w:autoSpaceDN w:val="0"/>
+        <w:adjustRightInd w:val="0"/>
+        <w:spacing w:after="0" w:line="240" w:lineRule="auto"/>
+        <w:rPr>
+          <w:rFonts w:ascii="Times New Roman" w:hAnsi="Times New Roman" w:cs="Times New Roman"/>
+          <w:sz w:val="24"/>
+        </w:rPr>
+      </w:pPr>
+    </w:p>
+    <w:p>
+      <w:pPr>
+        <w:pStyle w:val="ListParagraph"/>
+        <w:autoSpaceDE w:val="0"/>
+        <w:autoSpaceDN w:val="0"/>
+        <w:adjustRightInd w:val="0"/>
+        <w:spacing w:after="0" w:line="240" w:lineRule="auto"/>
+        <w:rPr>
+          <w:rFonts w:ascii="Times New Roman" w:hAnsi="Times New Roman" w:cs="Times New Roman"/>
+          <w:sz w:val="24"/>
+        </w:rPr>
+      </w:pPr>
+    </w:p>
+    <w:p>
+      <w:pPr>
+        <w:pStyle w:val="ListParagraph"/>
+        <w:autoSpaceDE w:val="0"/>
+        <w:autoSpaceDN w:val="0"/>
+        <w:adjustRightInd w:val="0"/>
+        <w:spacing w:after="0" w:line="240" w:lineRule="auto"/>
+        <w:rPr>
+          <w:rFonts w:ascii="Times New Roman" w:hAnsi="Times New Roman" w:cs="Times New Roman"/>
+          <w:sz w:val="24"/>
+        </w:rPr>
+      </w:pPr>
+    </w:p>
+    <w:p>
+      <w:pPr>
+        <w:pStyle w:val="ListParagraph"/>
+        <w:autoSpaceDE w:val="0"/>
+        <w:autoSpaceDN w:val="0"/>
+        <w:adjustRightInd w:val="0"/>
+        <w:spacing w:after="0" w:line="240" w:lineRule="auto"/>
+        <w:rPr>
+          <w:rFonts w:ascii="Times New Roman" w:hAnsi="Times New Roman" w:cs="Times New Roman"/>
+          <w:sz w:val="24"/>
+        </w:rPr>
+      </w:pPr>
+    </w:p>
+    <w:p>
+      <w:pPr>
+        <w:pStyle w:val="ListParagraph"/>
+        <w:autoSpaceDE w:val="0"/>
+        <w:autoSpaceDN w:val="0"/>
+        <w:adjustRightInd w:val="0"/>
+        <w:spacing w:after="0" w:line="240" w:lineRule="auto"/>
+        <w:rPr>
+          <w:rFonts w:ascii="Times New Roman" w:hAnsi="Times New Roman" w:cs="Times New Roman"/>
+          <w:sz w:val="24"/>
+        </w:rPr>
+      </w:pPr>
+    </w:p>
+    <w:p>
+      <w:pPr>
+        <w:pStyle w:val="ListParagraph"/>
+        <w:autoSpaceDE w:val="0"/>
+        <w:autoSpaceDN w:val="0"/>
+        <w:adjustRightInd w:val="0"/>
+        <w:spacing w:after="0" w:line="240" w:lineRule="auto"/>
+        <w:rPr>
+          <w:rFonts w:ascii="Times New Roman" w:hAnsi="Times New Roman" w:cs="Times New Roman"/>
+          <w:sz w:val="24"/>
+        </w:rPr>
+      </w:pPr>
+    </w:p>
+    <w:p>
+      <w:pPr>
+        <w:pStyle w:val="ListParagraph"/>
+        <w:autoSpaceDE w:val="0"/>
+        <w:autoSpaceDN w:val="0"/>
+        <w:adjustRightInd w:val="0"/>
+        <w:spacing w:after="0" w:line="240" w:lineRule="auto"/>
+        <w:rPr>
+          <w:rFonts w:ascii="Times New Roman" w:hAnsi="Times New Roman" w:cs="Times New Roman"/>
+          <w:sz w:val="24"/>
+        </w:rPr>
+      </w:pPr>
+    </w:p>
+    <w:p>
+      <w:pPr>
+        <w:pStyle w:val="ListParagraph"/>
+        <w:autoSpaceDE w:val="0"/>
+        <w:autoSpaceDN w:val="0"/>
+        <w:adjustRightInd w:val="0"/>
+        <w:spacing w:after="0" w:line="240" w:lineRule="auto"/>
+        <w:rPr>
+          <w:rFonts w:ascii="Times New Roman" w:hAnsi="Times New Roman" w:cs="Times New Roman"/>
+          <w:sz w:val="24"/>
+        </w:rPr>
+      </w:pPr>
+    </w:p>
+    <w:p>
+      <w:pPr>
+        <w:pStyle w:val="ListParagraph"/>
+        <w:autoSpaceDE w:val="0"/>
+        <w:autoSpaceDN w:val="0"/>
+        <w:adjustRightInd w:val="0"/>
+        <w:spacing w:after="0" w:line="240" w:lineRule="auto"/>
+        <w:rPr>
+          <w:rFonts w:ascii="Times New Roman" w:hAnsi="Times New Roman" w:cs="Times New Roman"/>
+          <w:sz w:val="24"/>
+        </w:rPr>
+      </w:pPr>
+    </w:p>
+    <w:p>
+      <w:pPr>
+        <w:pStyle w:val="ListParagraph"/>
+        <w:autoSpaceDE w:val="0"/>
+        <w:autoSpaceDN w:val="0"/>
+        <w:adjustRightInd w:val="0"/>
+        <w:spacing w:after="0" w:line="240" w:lineRule="auto"/>
+        <w:rPr>
+          <w:rFonts w:ascii="Times New Roman" w:hAnsi="Times New Roman" w:cs="Times New Roman"/>
+          <w:sz w:val="24"/>
+        </w:rPr>
+      </w:pPr>
+    </w:p>
+    <w:p>
+      <w:pPr>
+        <w:pStyle w:val="ListParagraph"/>
+        <w:autoSpaceDE w:val="0"/>
+        <w:autoSpaceDN w:val="0"/>
+        <w:adjustRightInd w:val="0"/>
+        <w:spacing w:after="0" w:line="240" w:lineRule="auto"/>
+        <w:rPr>
+          <w:rFonts w:ascii="Times New Roman" w:hAnsi="Times New Roman" w:cs="Times New Roman"/>
+          <w:sz w:val="24"/>
+        </w:rPr>
+      </w:pPr>
+    </w:p>
+    <w:p>
+      <w:pPr>
+        <w:pStyle w:val="ListParagraph"/>
+        <w:autoSpaceDE w:val="0"/>
+        <w:autoSpaceDN w:val="0"/>
+        <w:adjustRightInd w:val="0"/>
+        <w:spacing w:after="0" w:line="240" w:lineRule="auto"/>
+        <w:rPr>
+          <w:rFonts w:ascii="Times New Roman" w:hAnsi="Times New Roman" w:cs="Times New Roman"/>
+          <w:sz w:val="24"/>
+        </w:rPr>
+      </w:pPr>
+    </w:p>
+    <w:p>
+      <w:pPr>
+        <w:pStyle w:val="ListParagraph"/>
+        <w:autoSpaceDE w:val="0"/>
+        <w:autoSpaceDN w:val="0"/>
+        <w:adjustRightInd w:val="0"/>
+        <w:spacing w:after="0" w:line="240" w:lineRule="auto"/>
+        <w:rPr>
+          <w:rFonts w:ascii="Times New Roman" w:hAnsi="Times New Roman" w:cs="Times New Roman"/>
+          <w:sz w:val="24"/>
+        </w:rPr>
+      </w:pPr>
+    </w:p>
+    <w:p>
+      <w:pPr>
+        <w:pStyle w:val="ListParagraph"/>
+        <w:autoSpaceDE w:val="0"/>
+        <w:autoSpaceDN w:val="0"/>
+        <w:adjustRightInd w:val="0"/>
+        <w:spacing w:after="0" w:line="240" w:lineRule="auto"/>
+        <w:rPr>
+          <w:rFonts w:ascii="Times New Roman" w:hAnsi="Times New Roman" w:cs="Times New Roman"/>
+          <w:sz w:val="24"/>
+        </w:rPr>
+      </w:pPr>
+    </w:p>
+    <w:p>
+      <w:pPr>
+        <w:pStyle w:val="ListParagraph"/>
+        <w:autoSpaceDE w:val="0"/>
+        <w:autoSpaceDN w:val="0"/>
+        <w:adjustRightInd w:val="0"/>
+        <w:spacing w:after="0" w:line="240" w:lineRule="auto"/>
+        <w:rPr>
+          <w:rFonts w:ascii="Times New Roman" w:hAnsi="Times New Roman" w:cs="Times New Roman"/>
+          <w:sz w:val="24"/>
+        </w:rPr>
+      </w:pPr>
+    </w:p>
+    <w:p>
+      <w:pPr>
+        <w:pStyle w:val="ListParagraph"/>
+        <w:autoSpaceDE w:val="0"/>
+        <w:autoSpaceDN w:val="0"/>
+        <w:adjustRightInd w:val="0"/>
+        <w:spacing w:after="0" w:line="240" w:lineRule="auto"/>
+        <w:rPr>
+          <w:rFonts w:ascii="Times New Roman" w:hAnsi="Times New Roman" w:cs="Times New Roman"/>
+          <w:sz w:val="24"/>
+        </w:rPr>
+      </w:pPr>
+      <w:r>
+        <w:rPr>
+          <w:rFonts w:ascii="Times New Roman" w:hAnsi="Times New Roman" w:cs="Times New Roman"/>
+          <w:sz w:val="24"/>
+        </w:rPr>
+        <w:t>This is the graph Y vs X values, with a step size of 0.2</w:t>
+      </w:r>
+    </w:p>
+    <w:p>
+      <w:pPr>
+        <w:pStyle w:val="ListParagraph"/>
+        <w:autoSpaceDE w:val="0"/>
+        <w:autoSpaceDN w:val="0"/>
+        <w:adjustRightInd w:val="0"/>
+        <w:spacing w:after="0" w:line="240" w:lineRule="auto"/>
+        <w:ind w:left="2160" w:firstLine="720"/>
+        <w:rPr>
+          <w:rFonts w:ascii="Times New Roman" w:hAnsi="Times New Roman" w:cs="Times New Roman"/>
+          <w:sz w:val="24"/>
+        </w:rPr>
+      </w:pPr>
+      <w:r>
+        <w:rPr>
+          <w:noProof/>
+        </w:rPr>
+        <w:lastRenderedPageBreak/>
+        <w:drawing>
+          <wp:anchor distT="0" distB="0" distL="114300" distR="114300" simplePos="0" relativeHeight="251664384" behindDoc="0" locked="0" layoutInCell="1" allowOverlap="1" wp14:anchorId="2C5423E9" wp14:editId="7D7CA464">
+            <wp:simplePos x="0" y="0"/>
+            <wp:positionH relativeFrom="margin">
+              <wp:posOffset>1123950</wp:posOffset>
+            </wp:positionH>
+            <wp:positionV relativeFrom="paragraph">
+              <wp:posOffset>3238500</wp:posOffset>
+            </wp:positionV>
+            <wp:extent cx="3980815" cy="3089910"/>
+            <wp:effectExtent l="0" t="0" r="635" b="0"/>
+            <wp:wrapTopAndBottom/>
+            <wp:docPr id="7" name="Picture 7"/>
+            <wp:cNvGraphicFramePr>
+              <a:graphicFrameLocks xmlns:a="http://schemas.openxmlformats.org/drawingml/2006/main" noChangeAspect="1"/>
+            </wp:cNvGraphicFramePr>
+            <a:graphic xmlns:a="http://schemas.openxmlformats.org/drawingml/2006/main">
+              <a:graphicData uri="http://schemas.openxmlformats.org/drawingml/2006/picture">
+                <pic:pic xmlns:pic="http://schemas.openxmlformats.org/drawingml/2006/picture">
+                  <pic:nvPicPr>
+                    <pic:cNvPr id="1" name=""/>
+                    <pic:cNvPicPr/>
+                  </pic:nvPicPr>
+                  <pic:blipFill>
+                    <a:blip r:embed="rId12">
+                      <a:extLst>
+                        <a:ext uri="{28A0092B-C50C-407E-A947-70E740481C1C}">
+                          <a14:useLocalDpi xmlns:a14="http://schemas.microsoft.com/office/drawing/2010/main" val="0"/>
+                        </a:ext>
+                      </a:extLst>
+                    </a:blip>
+                    <a:stretch>
+                      <a:fillRect/>
+                    </a:stretch>
+                  </pic:blipFill>
+                  <pic:spPr>
+                    <a:xfrm>
+                      <a:off x="0" y="0"/>
+                      <a:ext cx="3980815" cy="3089910"/>
+                    </a:xfrm>
+                    <a:prstGeom prst="rect">
+                      <a:avLst/>
+                    </a:prstGeom>
+                  </pic:spPr>
+                </pic:pic>
+              </a:graphicData>
+            </a:graphic>
+            <wp14:sizeRelH relativeFrom="margin">
+              <wp14:pctWidth>0</wp14:pctWidth>
+            </wp14:sizeRelH>
+            <wp14:sizeRelV relativeFrom="margin">
+              <wp14:pctHeight>0</wp14:pctHeight>
+            </wp14:sizeRelV>
+          </wp:anchor>
+        </w:drawing>
+      </w:r>
+      <w:r>
+        <w:rPr>
+          <w:noProof/>
+        </w:rPr>
+        <w:drawing>
+          <wp:anchor distT="0" distB="0" distL="114300" distR="114300" simplePos="0" relativeHeight="251663360" behindDoc="0" locked="0" layoutInCell="1" allowOverlap="1" wp14:anchorId="51C2071D" wp14:editId="1F623022">
+            <wp:simplePos x="0" y="0"/>
+            <wp:positionH relativeFrom="margin">
+              <wp:align>center</wp:align>
+            </wp:positionH>
+            <wp:positionV relativeFrom="paragraph">
+              <wp:posOffset>0</wp:posOffset>
+            </wp:positionV>
+            <wp:extent cx="3710940" cy="2915920"/>
+            <wp:effectExtent l="0" t="0" r="3810" b="0"/>
+            <wp:wrapTopAndBottom/>
+            <wp:docPr id="6" name="Picture 6"/>
+            <wp:cNvGraphicFramePr>
+              <a:graphicFrameLocks xmlns:a="http://schemas.openxmlformats.org/drawingml/2006/main" noChangeAspect="1"/>
+            </wp:cNvGraphicFramePr>
+            <a:graphic xmlns:a="http://schemas.openxmlformats.org/drawingml/2006/main">
+              <a:graphicData uri="http://schemas.openxmlformats.org/drawingml/2006/picture">
+                <pic:pic xmlns:pic="http://schemas.openxmlformats.org/drawingml/2006/picture">
+                  <pic:nvPicPr>
+                    <pic:cNvPr id="1" name=""/>
+                    <pic:cNvPicPr/>
+                  </pic:nvPicPr>
+                  <pic:blipFill>
+                    <a:blip r:embed="rId13">
+                      <a:extLst>
+                        <a:ext uri="{28A0092B-C50C-407E-A947-70E740481C1C}">
+                          <a14:useLocalDpi xmlns:a14="http://schemas.microsoft.com/office/drawing/2010/main" val="0"/>
+                        </a:ext>
+                      </a:extLst>
+                    </a:blip>
+                    <a:stretch>
+                      <a:fillRect/>
+                    </a:stretch>
+                  </pic:blipFill>
+                  <pic:spPr>
+                    <a:xfrm>
+                      <a:off x="0" y="0"/>
+                      <a:ext cx="3710940" cy="2915920"/>
+                    </a:xfrm>
+                    <a:prstGeom prst="rect">
+                      <a:avLst/>
+                    </a:prstGeom>
+                  </pic:spPr>
+                </pic:pic>
+              </a:graphicData>
+            </a:graphic>
+            <wp14:sizeRelH relativeFrom="margin">
+              <wp14:pctWidth>0</wp14:pctWidth>
+            </wp14:sizeRelH>
+            <wp14:sizeRelV relativeFrom="margin">
+              <wp14:pctHeight>0</wp14:pctHeight>
+            </wp14:sizeRelV>
+          </wp:anchor>
+        </w:drawing>
+      </w:r>
+      <w:r>
+        <w:rPr>
+          <w:rFonts w:ascii="Times New Roman" w:hAnsi="Times New Roman" w:cs="Times New Roman"/>
+          <w:sz w:val="24"/>
+        </w:rPr>
+        <w:t>This is the Y vs X with a step size of 0.25</w:t>
+      </w:r>
+    </w:p>
+    <w:p>
+      <w:pPr>
+        <w:pStyle w:val="ListParagraph"/>
+        <w:autoSpaceDE w:val="0"/>
+        <w:autoSpaceDN w:val="0"/>
+        <w:adjustRightInd w:val="0"/>
+        <w:spacing w:after="0" w:line="240" w:lineRule="auto"/>
+        <w:ind w:left="2160" w:firstLine="720"/>
+        <w:rPr>
+          <w:rFonts w:ascii="Times New Roman" w:hAnsi="Times New Roman" w:cs="Times New Roman"/>
+          <w:sz w:val="24"/>
+        </w:rPr>
+      </w:pPr>
+      <w:r>
+        <w:rPr>
+          <w:rFonts w:ascii="Times New Roman" w:hAnsi="Times New Roman" w:cs="Times New Roman"/>
+          <w:sz w:val="24"/>
+        </w:rPr>
+        <w:t>This is the Y vs X graph with a step size of 0.1</w:t>
+      </w:r>
+    </w:p>
+    <w:p>
+      <w:pPr>
+        <w:autoSpaceDE w:val="0"/>
+        <w:autoSpaceDN w:val="0"/>
+        <w:adjustRightInd w:val="0"/>
+        <w:spacing w:after="0" w:line="240" w:lineRule="auto"/>
+        <w:rPr>
+          <w:rFonts w:ascii="Times New Roman" w:hAnsi="Times New Roman" w:cs="Times New Roman"/>
+          <w:sz w:val="24"/>
+        </w:rPr>
+      </w:pPr>
+    </w:p>
+    <w:p>
+      <w:pPr>
+        <w:autoSpaceDE w:val="0"/>
+        <w:autoSpaceDN w:val="0"/>
+        <w:adjustRightInd w:val="0"/>
+        <w:spacing w:after="0" w:line="240" w:lineRule="auto"/>
+        <w:rPr>
+          <w:rFonts w:ascii="Times New Roman" w:hAnsi="Times New Roman" w:cs="Times New Roman"/>
+          <w:sz w:val="24"/>
+        </w:rPr>
+      </w:pPr>
+      <w:r>
+        <w:rPr>
+          <w:rFonts w:ascii="Times New Roman" w:hAnsi="Times New Roman" w:cs="Times New Roman"/>
+          <w:sz w:val="24"/>
+        </w:rPr>
+        <w:t xml:space="preserve">As shown in the 3 graphs above, the smaller the step size, the more stable the graph is. At 0.1 the graph is completely stable, and it is also stable at 0.2, However, at 0.25, the graph bounces continuously and never goes to 0. </w:t>
+      </w:r>
+    </w:p>
+    <w:p>
+      <w:pPr>
+        <w:autoSpaceDE w:val="0"/>
+        <w:autoSpaceDN w:val="0"/>
+        <w:adjustRightInd w:val="0"/>
+        <w:spacing w:after="0" w:line="240" w:lineRule="auto"/>
+        <w:rPr>
+          <w:rFonts w:ascii="Times New Roman" w:hAnsi="Times New Roman" w:cs="Times New Roman"/>
+          <w:sz w:val="24"/>
+        </w:rPr>
+      </w:pPr>
+    </w:p>
+    <w:p>
+      <w:pPr>
+        <w:autoSpaceDE w:val="0"/>
+        <w:autoSpaceDN w:val="0"/>
+        <w:adjustRightInd w:val="0"/>
+        <w:spacing w:after="0" w:line="240" w:lineRule="auto"/>
+        <w:rPr>
+          <w:rFonts w:ascii="Times New Roman" w:hAnsi="Times New Roman" w:cs="Times New Roman"/>
+          <w:sz w:val="24"/>
+        </w:rPr>
+      </w:pPr>
+    </w:p>
+    <w:p>
+      <w:pPr>
+        <w:autoSpaceDE w:val="0"/>
+        <w:autoSpaceDN w:val="0"/>
+        <w:adjustRightInd w:val="0"/>
+        <w:spacing w:after="0" w:line="240" w:lineRule="auto"/>
+        <w:rPr>
+          <w:rFonts w:ascii="Times New Roman" w:hAnsi="Times New Roman" w:cs="Times New Roman"/>
+          <w:sz w:val="24"/>
+        </w:rPr>
+      </w:pPr>
+    </w:p>
+    <w:p>
+      <w:pPr>
+        <w:autoSpaceDE w:val="0"/>
+        <w:autoSpaceDN w:val="0"/>
+        <w:adjustRightInd w:val="0"/>
+        <w:spacing w:after="0" w:line="240" w:lineRule="auto"/>
+        <w:rPr>
+          <w:rFonts w:ascii="Times New Roman" w:hAnsi="Times New Roman" w:cs="Times New Roman"/>
+          <w:sz w:val="24"/>
+        </w:rPr>
+      </w:pPr>
+    </w:p>
+    <w:p>
+      <w:pPr>
+        <w:autoSpaceDE w:val="0"/>
+        <w:autoSpaceDN w:val="0"/>
+        <w:adjustRightInd w:val="0"/>
+        <w:spacing w:after="0" w:line="240" w:lineRule="auto"/>
+        <w:rPr>
+          <w:rFonts w:ascii="Times New Roman" w:hAnsi="Times New Roman" w:cs="Times New Roman"/>
+          <w:sz w:val="24"/>
+        </w:rPr>
+      </w:pPr>
+    </w:p>
+    <w:p>
+      <w:pPr>
+        <w:pStyle w:val="ListParagraph"/>
+        <w:numPr>
+          <w:ilvl w:val="0"/>
+          <w:numId w:val="7"/>
+        </w:numPr>
+        <w:autoSpaceDE w:val="0"/>
+        <w:autoSpaceDN w:val="0"/>
+        <w:adjustRightInd w:val="0"/>
+        <w:spacing w:after="0" w:line="240" w:lineRule="auto"/>
+        <w:rPr>
+          <w:rFonts w:ascii="Times New Roman" w:hAnsi="Times New Roman" w:cs="Times New Roman"/>
+          <w:sz w:val="24"/>
+        </w:rPr>
+      </w:pPr>
+      <w:r>
+        <w:rPr>
+          <w:rFonts w:ascii="Times New Roman" w:hAnsi="Times New Roman" w:cs="Times New Roman"/>
+          <w:sz w:val="24"/>
+        </w:rPr>
+        <w:lastRenderedPageBreak/>
+        <w:t xml:space="preserve">Task: Use the backwards </w:t>
+      </w:r>
+      <w:proofErr w:type="spellStart"/>
+      <w:r>
+        <w:rPr>
+          <w:rFonts w:ascii="Times New Roman" w:hAnsi="Times New Roman" w:cs="Times New Roman"/>
+          <w:sz w:val="24"/>
+        </w:rPr>
+        <w:t>euler</w:t>
+      </w:r>
+      <w:proofErr w:type="spellEnd"/>
+      <w:r>
+        <w:rPr>
+          <w:rFonts w:ascii="Times New Roman" w:hAnsi="Times New Roman" w:cs="Times New Roman"/>
+          <w:sz w:val="24"/>
+        </w:rPr>
+        <w:t xml:space="preserve"> method to plot the same step sizes, and show the difference in the graphs. </w:t>
+      </w:r>
       <w:bookmarkStart w:id="0" w:name="_GoBack"/>
       <w:bookmarkEnd w:id="0"/>
     </w:p>
@@ -10399,13 +11505,13 @@
     </w:lvl>
   </w:abstractNum>
   <w:abstractNum w:abstractNumId="3" w15:restartNumberingAfterBreak="0">
-    <w:nsid w:val="34597C12"/>
+    <w:nsid w:val="1FD61798"/>
     <w:multiLevelType w:val="hybridMultilevel"/>
-    <w:tmpl w:val="9B4A091A"/>
-    <w:lvl w:ilvl="0" w:tplc="B7024140">
+    <w:tmpl w:val="AB2AFD80"/>
+    <w:lvl w:ilvl="0" w:tplc="04090015">
       <w:start w:val="1"/>
       <w:numFmt w:val="upperLetter"/>
-      <w:lvlText w:val="%1)"/>
+      <w:lvlText w:val="%1."/>
       <w:lvlJc w:val="left"/>
       <w:pPr>
         <w:ind w:left="720" w:hanging="360"/>
@@ -10488,188 +11594,16 @@
     </w:lvl>
   </w:abstractNum>
   <w:abstractNum w:abstractNumId="4" w15:restartNumberingAfterBreak="0">
-    <w:nsid w:val="4E4D16F1"/>
-    <w:multiLevelType w:val="multilevel"/>
-    <w:tmpl w:val="0409001D"/>
-    <w:lvl w:ilvl="0">
+    <w:nsid w:val="34597C12"/>
+    <w:multiLevelType w:val="hybridMultilevel"/>
+    <w:tmpl w:val="9B4A091A"/>
+    <w:lvl w:ilvl="0" w:tplc="B7024140">
       <w:start w:val="1"/>
-      <w:numFmt w:val="decimal"/>
+      <w:numFmt w:val="upperLetter"/>
       <w:lvlText w:val="%1)"/>
       <w:lvlJc w:val="left"/>
       <w:pPr>
-        <w:ind w:left="360" w:hanging="360"/>
-      </w:pPr>
-    </w:lvl>
-    <w:lvl w:ilvl="1">
-      <w:start w:val="1"/>
-      <w:numFmt w:val="lowerLetter"/>
-      <w:lvlText w:val="%2)"/>
-      <w:lvlJc w:val="left"/>
-      <w:pPr>
         <w:ind w:left="720" w:hanging="360"/>
-      </w:pPr>
-    </w:lvl>
-    <w:lvl w:ilvl="2">
-      <w:start w:val="1"/>
-      <w:numFmt w:val="lowerRoman"/>
-      <w:lvlText w:val="%3)"/>
-      <w:lvlJc w:val="left"/>
-      <w:pPr>
-        <w:ind w:left="1080" w:hanging="360"/>
-      </w:pPr>
-    </w:lvl>
-    <w:lvl w:ilvl="3">
-      <w:start w:val="1"/>
-      <w:numFmt w:val="decimal"/>
-      <w:lvlText w:val="(%4)"/>
-      <w:lvlJc w:val="left"/>
-      <w:pPr>
-        <w:ind w:left="1440" w:hanging="360"/>
-      </w:pPr>
-    </w:lvl>
-    <w:lvl w:ilvl="4">
-      <w:start w:val="1"/>
-      <w:numFmt w:val="lowerLetter"/>
-      <w:lvlText w:val="(%5)"/>
-      <w:lvlJc w:val="left"/>
-      <w:pPr>
-        <w:ind w:left="1800" w:hanging="360"/>
-      </w:pPr>
-    </w:lvl>
-    <w:lvl w:ilvl="5">
-      <w:start w:val="1"/>
-      <w:numFmt w:val="lowerRoman"/>
-      <w:lvlText w:val="(%6)"/>
-      <w:lvlJc w:val="left"/>
-      <w:pPr>
-        <w:ind w:left="2160" w:hanging="360"/>
-      </w:pPr>
-    </w:lvl>
-    <w:lvl w:ilvl="6">
-      <w:start w:val="1"/>
-      <w:numFmt w:val="decimal"/>
-      <w:lvlText w:val="%7."/>
-      <w:lvlJc w:val="left"/>
-      <w:pPr>
-        <w:ind w:left="2520" w:hanging="360"/>
-      </w:pPr>
-    </w:lvl>
-    <w:lvl w:ilvl="7">
-      <w:start w:val="1"/>
-      <w:numFmt w:val="lowerLetter"/>
-      <w:lvlText w:val="%8."/>
-      <w:lvlJc w:val="left"/>
-      <w:pPr>
-        <w:ind w:left="2880" w:hanging="360"/>
-      </w:pPr>
-    </w:lvl>
-    <w:lvl w:ilvl="8">
-      <w:start w:val="1"/>
-      <w:numFmt w:val="lowerRoman"/>
-      <w:lvlText w:val="%9."/>
-      <w:lvlJc w:val="left"/>
-      <w:pPr>
-        <w:ind w:left="3240" w:hanging="360"/>
-      </w:pPr>
-    </w:lvl>
-  </w:abstractNum>
-  <w:abstractNum w:abstractNumId="5" w15:restartNumberingAfterBreak="0">
-    <w:nsid w:val="665516A1"/>
-    <w:multiLevelType w:val="hybridMultilevel"/>
-    <w:tmpl w:val="8138DC06"/>
-    <w:lvl w:ilvl="0" w:tplc="0409000F">
-      <w:start w:val="1"/>
-      <w:numFmt w:val="decimal"/>
-      <w:lvlText w:val="%1."/>
-      <w:lvlJc w:val="left"/>
-      <w:pPr>
-        <w:ind w:left="360" w:hanging="360"/>
-      </w:pPr>
-    </w:lvl>
-    <w:lvl w:ilvl="1" w:tplc="04090019" w:tentative="1">
-      <w:start w:val="1"/>
-      <w:numFmt w:val="lowerLetter"/>
-      <w:lvlText w:val="%2."/>
-      <w:lvlJc w:val="left"/>
-      <w:pPr>
-        <w:ind w:left="1080" w:hanging="360"/>
-      </w:pPr>
-    </w:lvl>
-    <w:lvl w:ilvl="2" w:tplc="0409001B" w:tentative="1">
-      <w:start w:val="1"/>
-      <w:numFmt w:val="lowerRoman"/>
-      <w:lvlText w:val="%3."/>
-      <w:lvlJc w:val="right"/>
-      <w:pPr>
-        <w:ind w:left="1800" w:hanging="180"/>
-      </w:pPr>
-    </w:lvl>
-    <w:lvl w:ilvl="3" w:tplc="0409000F" w:tentative="1">
-      <w:start w:val="1"/>
-      <w:numFmt w:val="decimal"/>
-      <w:lvlText w:val="%4."/>
-      <w:lvlJc w:val="left"/>
-      <w:pPr>
-        <w:ind w:left="2520" w:hanging="360"/>
-      </w:pPr>
-    </w:lvl>
-    <w:lvl w:ilvl="4" w:tplc="04090019" w:tentative="1">
-      <w:start w:val="1"/>
-      <w:numFmt w:val="lowerLetter"/>
-      <w:lvlText w:val="%5."/>
-      <w:lvlJc w:val="left"/>
-      <w:pPr>
-        <w:ind w:left="3240" w:hanging="360"/>
-      </w:pPr>
-    </w:lvl>
-    <w:lvl w:ilvl="5" w:tplc="0409001B" w:tentative="1">
-      <w:start w:val="1"/>
-      <w:numFmt w:val="lowerRoman"/>
-      <w:lvlText w:val="%6."/>
-      <w:lvlJc w:val="right"/>
-      <w:pPr>
-        <w:ind w:left="3960" w:hanging="180"/>
-      </w:pPr>
-    </w:lvl>
-    <w:lvl w:ilvl="6" w:tplc="0409000F" w:tentative="1">
-      <w:start w:val="1"/>
-      <w:numFmt w:val="decimal"/>
-      <w:lvlText w:val="%7."/>
-      <w:lvlJc w:val="left"/>
-      <w:pPr>
-        <w:ind w:left="4680" w:hanging="360"/>
-      </w:pPr>
-    </w:lvl>
-    <w:lvl w:ilvl="7" w:tplc="04090019" w:tentative="1">
-      <w:start w:val="1"/>
-      <w:numFmt w:val="lowerLetter"/>
-      <w:lvlText w:val="%8."/>
-      <w:lvlJc w:val="left"/>
-      <w:pPr>
-        <w:ind w:left="5400" w:hanging="360"/>
-      </w:pPr>
-    </w:lvl>
-    <w:lvl w:ilvl="8" w:tplc="0409001B" w:tentative="1">
-      <w:start w:val="1"/>
-      <w:numFmt w:val="lowerRoman"/>
-      <w:lvlText w:val="%9."/>
-      <w:lvlJc w:val="right"/>
-      <w:pPr>
-        <w:ind w:left="6120" w:hanging="180"/>
-      </w:pPr>
-    </w:lvl>
-  </w:abstractNum>
-  <w:abstractNum w:abstractNumId="6" w15:restartNumberingAfterBreak="0">
-    <w:nsid w:val="792F4328"/>
-    <w:multiLevelType w:val="hybridMultilevel"/>
-    <w:tmpl w:val="4420D134"/>
-    <w:lvl w:ilvl="0" w:tplc="198A3FCE">
-      <w:start w:val="1"/>
-      <w:numFmt w:val="upperLetter"/>
-      <w:lvlText w:val="%1."/>
-      <w:lvlJc w:val="left"/>
-      <w:pPr>
-        <w:ind w:left="1080" w:hanging="360"/>
       </w:pPr>
       <w:rPr>
         <w:rFonts w:hint="default"/>
@@ -10681,7 +11615,7 @@
       <w:lvlText w:val="%2."/>
       <w:lvlJc w:val="left"/>
       <w:pPr>
-        <w:ind w:left="1800" w:hanging="360"/>
+        <w:ind w:left="1440" w:hanging="360"/>
       </w:pPr>
     </w:lvl>
     <w:lvl w:ilvl="2" w:tplc="0409001B" w:tentative="1">
@@ -10690,7 +11624,7 @@
       <w:lvlText w:val="%3."/>
       <w:lvlJc w:val="right"/>
       <w:pPr>
-        <w:ind w:left="2520" w:hanging="180"/>
+        <w:ind w:left="2160" w:hanging="180"/>
       </w:pPr>
     </w:lvl>
     <w:lvl w:ilvl="3" w:tplc="0409000F" w:tentative="1">
@@ -10699,7 +11633,7 @@
       <w:lvlText w:val="%4."/>
       <w:lvlJc w:val="left"/>
       <w:pPr>
-        <w:ind w:left="3240" w:hanging="360"/>
+        <w:ind w:left="2880" w:hanging="360"/>
       </w:pPr>
     </w:lvl>
     <w:lvl w:ilvl="4" w:tplc="04090019" w:tentative="1">
@@ -10708,7 +11642,7 @@
       <w:lvlText w:val="%5."/>
       <w:lvlJc w:val="left"/>
       <w:pPr>
-        <w:ind w:left="3960" w:hanging="360"/>
+        <w:ind w:left="3600" w:hanging="360"/>
       </w:pPr>
     </w:lvl>
     <w:lvl w:ilvl="5" w:tplc="0409001B" w:tentative="1">
@@ -10717,7 +11651,7 @@
       <w:lvlText w:val="%6."/>
       <w:lvlJc w:val="right"/>
       <w:pPr>
-        <w:ind w:left="4680" w:hanging="180"/>
+        <w:ind w:left="4320" w:hanging="180"/>
       </w:pPr>
     </w:lvl>
     <w:lvl w:ilvl="6" w:tplc="0409000F" w:tentative="1">
@@ -10726,7 +11660,7 @@
       <w:lvlText w:val="%7."/>
       <w:lvlJc w:val="left"/>
       <w:pPr>
-        <w:ind w:left="5400" w:hanging="360"/>
+        <w:ind w:left="5040" w:hanging="360"/>
       </w:pPr>
     </w:lvl>
     <w:lvl w:ilvl="7" w:tplc="04090019" w:tentative="1">
@@ -10735,7 +11669,7 @@
       <w:lvlText w:val="%8."/>
       <w:lvlJc w:val="left"/>
       <w:pPr>
-        <w:ind w:left="6120" w:hanging="360"/>
+        <w:ind w:left="5760" w:hanging="360"/>
       </w:pPr>
     </w:lvl>
     <w:lvl w:ilvl="8" w:tplc="0409001B" w:tentative="1">
@@ -10744,30 +11678,294 @@
       <w:lvlText w:val="%9."/>
       <w:lvlJc w:val="right"/>
       <w:pPr>
+        <w:ind w:left="6480" w:hanging="180"/>
+      </w:pPr>
+    </w:lvl>
+  </w:abstractNum>
+  <w:abstractNum w:abstractNumId="5" w15:restartNumberingAfterBreak="0">
+    <w:nsid w:val="4E4D16F1"/>
+    <w:multiLevelType w:val="multilevel"/>
+    <w:tmpl w:val="0409001D"/>
+    <w:lvl w:ilvl="0">
+      <w:start w:val="1"/>
+      <w:numFmt w:val="decimal"/>
+      <w:lvlText w:val="%1)"/>
+      <w:lvlJc w:val="left"/>
+      <w:pPr>
+        <w:ind w:left="360" w:hanging="360"/>
+      </w:pPr>
+    </w:lvl>
+    <w:lvl w:ilvl="1">
+      <w:start w:val="1"/>
+      <w:numFmt w:val="lowerLetter"/>
+      <w:lvlText w:val="%2)"/>
+      <w:lvlJc w:val="left"/>
+      <w:pPr>
+        <w:ind w:left="720" w:hanging="360"/>
+      </w:pPr>
+    </w:lvl>
+    <w:lvl w:ilvl="2">
+      <w:start w:val="1"/>
+      <w:numFmt w:val="lowerRoman"/>
+      <w:lvlText w:val="%3)"/>
+      <w:lvlJc w:val="left"/>
+      <w:pPr>
+        <w:ind w:left="1080" w:hanging="360"/>
+      </w:pPr>
+    </w:lvl>
+    <w:lvl w:ilvl="3">
+      <w:start w:val="1"/>
+      <w:numFmt w:val="decimal"/>
+      <w:lvlText w:val="(%4)"/>
+      <w:lvlJc w:val="left"/>
+      <w:pPr>
+        <w:ind w:left="1440" w:hanging="360"/>
+      </w:pPr>
+    </w:lvl>
+    <w:lvl w:ilvl="4">
+      <w:start w:val="1"/>
+      <w:numFmt w:val="lowerLetter"/>
+      <w:lvlText w:val="(%5)"/>
+      <w:lvlJc w:val="left"/>
+      <w:pPr>
+        <w:ind w:left="1800" w:hanging="360"/>
+      </w:pPr>
+    </w:lvl>
+    <w:lvl w:ilvl="5">
+      <w:start w:val="1"/>
+      <w:numFmt w:val="lowerRoman"/>
+      <w:lvlText w:val="(%6)"/>
+      <w:lvlJc w:val="left"/>
+      <w:pPr>
+        <w:ind w:left="2160" w:hanging="360"/>
+      </w:pPr>
+    </w:lvl>
+    <w:lvl w:ilvl="6">
+      <w:start w:val="1"/>
+      <w:numFmt w:val="decimal"/>
+      <w:lvlText w:val="%7."/>
+      <w:lvlJc w:val="left"/>
+      <w:pPr>
+        <w:ind w:left="2520" w:hanging="360"/>
+      </w:pPr>
+    </w:lvl>
+    <w:lvl w:ilvl="7">
+      <w:start w:val="1"/>
+      <w:numFmt w:val="lowerLetter"/>
+      <w:lvlText w:val="%8."/>
+      <w:lvlJc w:val="left"/>
+      <w:pPr>
+        <w:ind w:left="2880" w:hanging="360"/>
+      </w:pPr>
+    </w:lvl>
+    <w:lvl w:ilvl="8">
+      <w:start w:val="1"/>
+      <w:numFmt w:val="lowerRoman"/>
+      <w:lvlText w:val="%9."/>
+      <w:lvlJc w:val="left"/>
+      <w:pPr>
+        <w:ind w:left="3240" w:hanging="360"/>
+      </w:pPr>
+    </w:lvl>
+  </w:abstractNum>
+  <w:abstractNum w:abstractNumId="6" w15:restartNumberingAfterBreak="0">
+    <w:nsid w:val="665516A1"/>
+    <w:multiLevelType w:val="hybridMultilevel"/>
+    <w:tmpl w:val="8138DC06"/>
+    <w:lvl w:ilvl="0" w:tplc="0409000F">
+      <w:start w:val="1"/>
+      <w:numFmt w:val="decimal"/>
+      <w:lvlText w:val="%1."/>
+      <w:lvlJc w:val="left"/>
+      <w:pPr>
+        <w:ind w:left="360" w:hanging="360"/>
+      </w:pPr>
+    </w:lvl>
+    <w:lvl w:ilvl="1" w:tplc="04090019" w:tentative="1">
+      <w:start w:val="1"/>
+      <w:numFmt w:val="lowerLetter"/>
+      <w:lvlText w:val="%2."/>
+      <w:lvlJc w:val="left"/>
+      <w:pPr>
+        <w:ind w:left="1080" w:hanging="360"/>
+      </w:pPr>
+    </w:lvl>
+    <w:lvl w:ilvl="2" w:tplc="0409001B" w:tentative="1">
+      <w:start w:val="1"/>
+      <w:numFmt w:val="lowerRoman"/>
+      <w:lvlText w:val="%3."/>
+      <w:lvlJc w:val="right"/>
+      <w:pPr>
+        <w:ind w:left="1800" w:hanging="180"/>
+      </w:pPr>
+    </w:lvl>
+    <w:lvl w:ilvl="3" w:tplc="0409000F" w:tentative="1">
+      <w:start w:val="1"/>
+      <w:numFmt w:val="decimal"/>
+      <w:lvlText w:val="%4."/>
+      <w:lvlJc w:val="left"/>
+      <w:pPr>
+        <w:ind w:left="2520" w:hanging="360"/>
+      </w:pPr>
+    </w:lvl>
+    <w:lvl w:ilvl="4" w:tplc="04090019" w:tentative="1">
+      <w:start w:val="1"/>
+      <w:numFmt w:val="lowerLetter"/>
+      <w:lvlText w:val="%5."/>
+      <w:lvlJc w:val="left"/>
+      <w:pPr>
+        <w:ind w:left="3240" w:hanging="360"/>
+      </w:pPr>
+    </w:lvl>
+    <w:lvl w:ilvl="5" w:tplc="0409001B" w:tentative="1">
+      <w:start w:val="1"/>
+      <w:numFmt w:val="lowerRoman"/>
+      <w:lvlText w:val="%6."/>
+      <w:lvlJc w:val="right"/>
+      <w:pPr>
+        <w:ind w:left="3960" w:hanging="180"/>
+      </w:pPr>
+    </w:lvl>
+    <w:lvl w:ilvl="6" w:tplc="0409000F" w:tentative="1">
+      <w:start w:val="1"/>
+      <w:numFmt w:val="decimal"/>
+      <w:lvlText w:val="%7."/>
+      <w:lvlJc w:val="left"/>
+      <w:pPr>
+        <w:ind w:left="4680" w:hanging="360"/>
+      </w:pPr>
+    </w:lvl>
+    <w:lvl w:ilvl="7" w:tplc="04090019" w:tentative="1">
+      <w:start w:val="1"/>
+      <w:numFmt w:val="lowerLetter"/>
+      <w:lvlText w:val="%8."/>
+      <w:lvlJc w:val="left"/>
+      <w:pPr>
+        <w:ind w:left="5400" w:hanging="360"/>
+      </w:pPr>
+    </w:lvl>
+    <w:lvl w:ilvl="8" w:tplc="0409001B" w:tentative="1">
+      <w:start w:val="1"/>
+      <w:numFmt w:val="lowerRoman"/>
+      <w:lvlText w:val="%9."/>
+      <w:lvlJc w:val="right"/>
+      <w:pPr>
+        <w:ind w:left="6120" w:hanging="180"/>
+      </w:pPr>
+    </w:lvl>
+  </w:abstractNum>
+  <w:abstractNum w:abstractNumId="7" w15:restartNumberingAfterBreak="0">
+    <w:nsid w:val="792F4328"/>
+    <w:multiLevelType w:val="hybridMultilevel"/>
+    <w:tmpl w:val="4420D134"/>
+    <w:lvl w:ilvl="0" w:tplc="198A3FCE">
+      <w:start w:val="1"/>
+      <w:numFmt w:val="upperLetter"/>
+      <w:lvlText w:val="%1."/>
+      <w:lvlJc w:val="left"/>
+      <w:pPr>
+        <w:ind w:left="1080" w:hanging="360"/>
+      </w:pPr>
+      <w:rPr>
+        <w:rFonts w:hint="default"/>
+      </w:rPr>
+    </w:lvl>
+    <w:lvl w:ilvl="1" w:tplc="04090019" w:tentative="1">
+      <w:start w:val="1"/>
+      <w:numFmt w:val="lowerLetter"/>
+      <w:lvlText w:val="%2."/>
+      <w:lvlJc w:val="left"/>
+      <w:pPr>
+        <w:ind w:left="1800" w:hanging="360"/>
+      </w:pPr>
+    </w:lvl>
+    <w:lvl w:ilvl="2" w:tplc="0409001B" w:tentative="1">
+      <w:start w:val="1"/>
+      <w:numFmt w:val="lowerRoman"/>
+      <w:lvlText w:val="%3."/>
+      <w:lvlJc w:val="right"/>
+      <w:pPr>
+        <w:ind w:left="2520" w:hanging="180"/>
+      </w:pPr>
+    </w:lvl>
+    <w:lvl w:ilvl="3" w:tplc="0409000F" w:tentative="1">
+      <w:start w:val="1"/>
+      <w:numFmt w:val="decimal"/>
+      <w:lvlText w:val="%4."/>
+      <w:lvlJc w:val="left"/>
+      <w:pPr>
+        <w:ind w:left="3240" w:hanging="360"/>
+      </w:pPr>
+    </w:lvl>
+    <w:lvl w:ilvl="4" w:tplc="04090019" w:tentative="1">
+      <w:start w:val="1"/>
+      <w:numFmt w:val="lowerLetter"/>
+      <w:lvlText w:val="%5."/>
+      <w:lvlJc w:val="left"/>
+      <w:pPr>
+        <w:ind w:left="3960" w:hanging="360"/>
+      </w:pPr>
+    </w:lvl>
+    <w:lvl w:ilvl="5" w:tplc="0409001B" w:tentative="1">
+      <w:start w:val="1"/>
+      <w:numFmt w:val="lowerRoman"/>
+      <w:lvlText w:val="%6."/>
+      <w:lvlJc w:val="right"/>
+      <w:pPr>
+        <w:ind w:left="4680" w:hanging="180"/>
+      </w:pPr>
+    </w:lvl>
+    <w:lvl w:ilvl="6" w:tplc="0409000F" w:tentative="1">
+      <w:start w:val="1"/>
+      <w:numFmt w:val="decimal"/>
+      <w:lvlText w:val="%7."/>
+      <w:lvlJc w:val="left"/>
+      <w:pPr>
+        <w:ind w:left="5400" w:hanging="360"/>
+      </w:pPr>
+    </w:lvl>
+    <w:lvl w:ilvl="7" w:tplc="04090019" w:tentative="1">
+      <w:start w:val="1"/>
+      <w:numFmt w:val="lowerLetter"/>
+      <w:lvlText w:val="%8."/>
+      <w:lvlJc w:val="left"/>
+      <w:pPr>
+        <w:ind w:left="6120" w:hanging="360"/>
+      </w:pPr>
+    </w:lvl>
+    <w:lvl w:ilvl="8" w:tplc="0409001B" w:tentative="1">
+      <w:start w:val="1"/>
+      <w:numFmt w:val="lowerRoman"/>
+      <w:lvlText w:val="%9."/>
+      <w:lvlJc w:val="right"/>
+      <w:pPr>
         <w:ind w:left="6840" w:hanging="180"/>
       </w:pPr>
     </w:lvl>
   </w:abstractNum>
   <w:num w:numId="1">
-    <w:abstractNumId w:val="6"/>
+    <w:abstractNumId w:val="7"/>
   </w:num>
   <w:num w:numId="2">
-    <w:abstractNumId w:val="3"/>
+    <w:abstractNumId w:val="4"/>
   </w:num>
   <w:num w:numId="3">
     <w:abstractNumId w:val="0"/>
   </w:num>
   <w:num w:numId="4">
-    <w:abstractNumId w:val="5"/>
+    <w:abstractNumId w:val="6"/>
   </w:num>
   <w:num w:numId="5">
-    <w:abstractNumId w:val="4"/>
+    <w:abstractNumId w:val="5"/>
   </w:num>
   <w:num w:numId="6">
     <w:abstractNumId w:val="2"/>
   </w:num>
   <w:num w:numId="7">
     <w:abstractNumId w:val="1"/>
+  </w:num>
+  <w:num w:numId="8">
+    <w:abstractNumId w:val="3"/>
   </w:num>
 </w:numbering>
 </file>
@@ -10789,7 +11987,7 @@
       </w:pPr>
     </w:pPrDefault>
   </w:docDefaults>
-  <w:latentStyles w:defLockedState="0" w:defUIPriority="99" w:defSemiHidden="0" w:defUnhideWhenUsed="0" w:defQFormat="0" w:count="375">
+  <w:latentStyles w:defLockedState="0" w:defUIPriority="99" w:defSemiHidden="0" w:defUnhideWhenUsed="0" w:defQFormat="0" w:count="377">
     <w:lsdException w:name="Normal" w:uiPriority="0" w:qFormat="1"/>
     <w:lsdException w:name="heading 1" w:uiPriority="9" w:qFormat="1"/>
     <w:lsdException w:name="heading 2" w:semiHidden="1" w:uiPriority="9" w:unhideWhenUsed="1" w:qFormat="1"/>
@@ -10895,7 +12093,6 @@
     <w:lsdException w:name="HTML Sample" w:semiHidden="1" w:unhideWhenUsed="1"/>
     <w:lsdException w:name="HTML Typewriter" w:semiHidden="1" w:unhideWhenUsed="1"/>
     <w:lsdException w:name="HTML Variable" w:semiHidden="1" w:unhideWhenUsed="1"/>
-    <w:lsdException w:name="Normal Table" w:semiHidden="1" w:unhideWhenUsed="1"/>
     <w:lsdException w:name="annotation subject" w:semiHidden="1" w:unhideWhenUsed="1"/>
     <w:lsdException w:name="No List" w:semiHidden="1" w:unhideWhenUsed="1"/>
     <w:lsdException w:name="Outline List 1" w:semiHidden="1" w:unhideWhenUsed="1"/>
@@ -10941,11 +12138,9 @@
     <w:lsdException w:name="Table Subtle 1" w:semiHidden="1" w:unhideWhenUsed="1"/>
     <w:lsdException w:name="Table Subtle 2" w:semiHidden="1" w:unhideWhenUsed="1"/>
     <w:lsdException w:name="Table Web 1" w:semiHidden="1" w:unhideWhenUsed="1"/>
-    <w:lsdException w:name="Table Web 2" w:semiHidden="1" w:unhideWhenUsed="1"/>
     <w:lsdException w:name="Table Web 3" w:semiHidden="1" w:unhideWhenUsed="1"/>
     <w:lsdException w:name="Balloon Text" w:semiHidden="1" w:unhideWhenUsed="1"/>
     <w:lsdException w:name="Table Grid" w:uiPriority="39"/>
-    <w:lsdException w:name="Table Theme" w:semiHidden="1" w:unhideWhenUsed="1"/>
     <w:lsdException w:name="Placeholder Text" w:semiHidden="1"/>
     <w:lsdException w:name="No Spacing" w:uiPriority="1" w:qFormat="1"/>
     <w:lsdException w:name="Light Shading" w:uiPriority="60"/>
@@ -11165,6 +12360,8 @@
     <w:lsdException w:name="Smart Hyperlink" w:semiHidden="1" w:unhideWhenUsed="1"/>
     <w:lsdException w:name="Hashtag" w:semiHidden="1" w:unhideWhenUsed="1"/>
     <w:lsdException w:name="Unresolved Mention" w:semiHidden="1" w:unhideWhenUsed="1"/>
+    <w:lsdException w:name="Smart Link" w:semiHidden="1" w:unhideWhenUsed="1"/>
+    <w:lsdException w:name="Smart Link Error" w:semiHidden="1" w:unhideWhenUsed="1"/>
   </w:latentStyles>
   <w:style w:type="paragraph" w:default="1" w:styleId="Normal">
     <w:name w:val="Normal"/>

</xml_diff>